<commit_message>
Worked on custom code to synchronize different time series
Most of this work was to get code working that synchronizes different time series. Some of the load functions have updated comment sections. Wrote a load function to import mat files exported from Qyalisys QTM. Changed the V3D export so all signals have the same name, moved the V3D type field to the BAR App object field. Restarted the grouping code. It now runs as soon as the data is imported to create the groups. The module to process the groupings still needs work. Also worked on the merging module. This looks to be working nicely now. The results can be exported to be reviewed outside the app.
</commit_message>
<xml_diff>
--- a/BAR User Manual.docx
+++ b/BAR User Manual.docx
@@ -60,15 +60,7 @@
     </w:p>
     <w:p>
       <w:r>
-        <w:t xml:space="preserve">Ben </w:t>
-      </w:r>
-      <w:proofErr w:type="spellStart"/>
-      <w:r>
-        <w:t>Senderling</w:t>
-      </w:r>
-      <w:proofErr w:type="spellEnd"/>
-      <w:r>
-        <w:t>, Boston University</w:t>
+        <w:t>Ben Senderling, Boston University</w:t>
       </w:r>
     </w:p>
     <w:p/>
@@ -83,16 +75,7 @@
         <w:jc w:val="center"/>
       </w:pPr>
       <w:r>
-        <w:t xml:space="preserve">Version </w:t>
-      </w:r>
-      <w:r>
-        <w:t>1</w:t>
-      </w:r>
-      <w:r>
-        <w:t>.</w:t>
-      </w:r>
-      <w:r>
-        <w:t>0</w:t>
+        <w:t>Version 1.0</w:t>
       </w:r>
     </w:p>
     <w:p>
@@ -100,14 +83,2141 @@
         <w:br w:type="page"/>
       </w:r>
     </w:p>
+    <w:sdt>
+      <w:sdtPr>
+        <w:rPr>
+          <w:rFonts w:asciiTheme="minorHAnsi" w:eastAsiaTheme="minorHAnsi" w:hAnsiTheme="minorHAnsi" w:cstheme="minorBidi"/>
+          <w:color w:val="auto"/>
+          <w:sz w:val="22"/>
+          <w:szCs w:val="22"/>
+        </w:rPr>
+        <w:id w:val="2060522078"/>
+        <w:docPartObj>
+          <w:docPartGallery w:val="Table of Contents"/>
+          <w:docPartUnique/>
+        </w:docPartObj>
+      </w:sdtPr>
+      <w:sdtEndPr>
+        <w:rPr>
+          <w:b/>
+          <w:bCs/>
+          <w:noProof/>
+        </w:rPr>
+      </w:sdtEndPr>
+      <w:sdtContent>
+        <w:p>
+          <w:pPr>
+            <w:pStyle w:val="TOCHeading"/>
+          </w:pPr>
+          <w:r>
+            <w:t>Contents</w:t>
+          </w:r>
+        </w:p>
+        <w:p>
+          <w:pPr>
+            <w:pStyle w:val="TOC1"/>
+            <w:tabs>
+              <w:tab w:val="right" w:leader="dot" w:pos="9350"/>
+            </w:tabs>
+            <w:rPr>
+              <w:noProof/>
+            </w:rPr>
+          </w:pPr>
+          <w:r>
+            <w:fldChar w:fldCharType="begin"/>
+          </w:r>
+          <w:r>
+            <w:instrText xml:space="preserve"> TOC \o "1-3" \h \z \u </w:instrText>
+          </w:r>
+          <w:r>
+            <w:fldChar w:fldCharType="separate"/>
+          </w:r>
+          <w:hyperlink w:anchor="_Toc117178776" w:history="1">
+            <w:r>
+              <w:rPr>
+                <w:rStyle w:val="Hyperlink"/>
+                <w:noProof/>
+              </w:rPr>
+              <w:t>Intent</w:t>
+            </w:r>
+            <w:r>
+              <w:rPr>
+                <w:noProof/>
+                <w:webHidden/>
+              </w:rPr>
+              <w:tab/>
+            </w:r>
+            <w:r>
+              <w:rPr>
+                <w:noProof/>
+                <w:webHidden/>
+              </w:rPr>
+              <w:fldChar w:fldCharType="begin"/>
+            </w:r>
+            <w:r>
+              <w:rPr>
+                <w:noProof/>
+                <w:webHidden/>
+              </w:rPr>
+              <w:instrText xml:space="preserve"> PAGEREF _Toc117178776 \h </w:instrText>
+            </w:r>
+            <w:r>
+              <w:rPr>
+                <w:noProof/>
+                <w:webHidden/>
+              </w:rPr>
+            </w:r>
+            <w:r>
+              <w:rPr>
+                <w:noProof/>
+                <w:webHidden/>
+              </w:rPr>
+              <w:fldChar w:fldCharType="separate"/>
+            </w:r>
+            <w:r>
+              <w:rPr>
+                <w:noProof/>
+                <w:webHidden/>
+              </w:rPr>
+              <w:t>4</w:t>
+            </w:r>
+            <w:r>
+              <w:rPr>
+                <w:noProof/>
+                <w:webHidden/>
+              </w:rPr>
+              <w:fldChar w:fldCharType="end"/>
+            </w:r>
+          </w:hyperlink>
+        </w:p>
+        <w:p>
+          <w:pPr>
+            <w:pStyle w:val="TOC1"/>
+            <w:tabs>
+              <w:tab w:val="right" w:leader="dot" w:pos="9350"/>
+            </w:tabs>
+            <w:rPr>
+              <w:noProof/>
+            </w:rPr>
+          </w:pPr>
+          <w:hyperlink w:anchor="_Toc117178777" w:history="1">
+            <w:r>
+              <w:rPr>
+                <w:rStyle w:val="Hyperlink"/>
+                <w:noProof/>
+              </w:rPr>
+              <w:t>Scope</w:t>
+            </w:r>
+            <w:r>
+              <w:rPr>
+                <w:noProof/>
+                <w:webHidden/>
+              </w:rPr>
+              <w:tab/>
+            </w:r>
+            <w:r>
+              <w:rPr>
+                <w:noProof/>
+                <w:webHidden/>
+              </w:rPr>
+              <w:fldChar w:fldCharType="begin"/>
+            </w:r>
+            <w:r>
+              <w:rPr>
+                <w:noProof/>
+                <w:webHidden/>
+              </w:rPr>
+              <w:instrText xml:space="preserve"> PAGEREF _Toc117178777 \h </w:instrText>
+            </w:r>
+            <w:r>
+              <w:rPr>
+                <w:noProof/>
+                <w:webHidden/>
+              </w:rPr>
+            </w:r>
+            <w:r>
+              <w:rPr>
+                <w:noProof/>
+                <w:webHidden/>
+              </w:rPr>
+              <w:fldChar w:fldCharType="separate"/>
+            </w:r>
+            <w:r>
+              <w:rPr>
+                <w:noProof/>
+                <w:webHidden/>
+              </w:rPr>
+              <w:t>4</w:t>
+            </w:r>
+            <w:r>
+              <w:rPr>
+                <w:noProof/>
+                <w:webHidden/>
+              </w:rPr>
+              <w:fldChar w:fldCharType="end"/>
+            </w:r>
+          </w:hyperlink>
+        </w:p>
+        <w:p>
+          <w:pPr>
+            <w:pStyle w:val="TOC1"/>
+            <w:tabs>
+              <w:tab w:val="right" w:leader="dot" w:pos="9350"/>
+            </w:tabs>
+            <w:rPr>
+              <w:noProof/>
+            </w:rPr>
+          </w:pPr>
+          <w:hyperlink w:anchor="_Toc117178778" w:history="1">
+            <w:r>
+              <w:rPr>
+                <w:rStyle w:val="Hyperlink"/>
+                <w:noProof/>
+              </w:rPr>
+              <w:t>Overview</w:t>
+            </w:r>
+            <w:r>
+              <w:rPr>
+                <w:noProof/>
+                <w:webHidden/>
+              </w:rPr>
+              <w:tab/>
+            </w:r>
+            <w:r>
+              <w:rPr>
+                <w:noProof/>
+                <w:webHidden/>
+              </w:rPr>
+              <w:fldChar w:fldCharType="begin"/>
+            </w:r>
+            <w:r>
+              <w:rPr>
+                <w:noProof/>
+                <w:webHidden/>
+              </w:rPr>
+              <w:instrText xml:space="preserve"> PAGEREF _Toc117178778 \h </w:instrText>
+            </w:r>
+            <w:r>
+              <w:rPr>
+                <w:noProof/>
+                <w:webHidden/>
+              </w:rPr>
+            </w:r>
+            <w:r>
+              <w:rPr>
+                <w:noProof/>
+                <w:webHidden/>
+              </w:rPr>
+              <w:fldChar w:fldCharType="separate"/>
+            </w:r>
+            <w:r>
+              <w:rPr>
+                <w:noProof/>
+                <w:webHidden/>
+              </w:rPr>
+              <w:t>4</w:t>
+            </w:r>
+            <w:r>
+              <w:rPr>
+                <w:noProof/>
+                <w:webHidden/>
+              </w:rPr>
+              <w:fldChar w:fldCharType="end"/>
+            </w:r>
+          </w:hyperlink>
+        </w:p>
+        <w:p>
+          <w:pPr>
+            <w:pStyle w:val="TOC1"/>
+            <w:tabs>
+              <w:tab w:val="right" w:leader="dot" w:pos="9350"/>
+            </w:tabs>
+            <w:rPr>
+              <w:noProof/>
+            </w:rPr>
+          </w:pPr>
+          <w:hyperlink w:anchor="_Toc117178779" w:history="1">
+            <w:r>
+              <w:rPr>
+                <w:rStyle w:val="Hyperlink"/>
+                <w:noProof/>
+              </w:rPr>
+              <w:t>Future Work</w:t>
+            </w:r>
+            <w:r>
+              <w:rPr>
+                <w:noProof/>
+                <w:webHidden/>
+              </w:rPr>
+              <w:tab/>
+            </w:r>
+            <w:r>
+              <w:rPr>
+                <w:noProof/>
+                <w:webHidden/>
+              </w:rPr>
+              <w:fldChar w:fldCharType="begin"/>
+            </w:r>
+            <w:r>
+              <w:rPr>
+                <w:noProof/>
+                <w:webHidden/>
+              </w:rPr>
+              <w:instrText xml:space="preserve"> PAGEREF _Toc117178779 \h </w:instrText>
+            </w:r>
+            <w:r>
+              <w:rPr>
+                <w:noProof/>
+                <w:webHidden/>
+              </w:rPr>
+            </w:r>
+            <w:r>
+              <w:rPr>
+                <w:noProof/>
+                <w:webHidden/>
+              </w:rPr>
+              <w:fldChar w:fldCharType="separate"/>
+            </w:r>
+            <w:r>
+              <w:rPr>
+                <w:noProof/>
+                <w:webHidden/>
+              </w:rPr>
+              <w:t>4</w:t>
+            </w:r>
+            <w:r>
+              <w:rPr>
+                <w:noProof/>
+                <w:webHidden/>
+              </w:rPr>
+              <w:fldChar w:fldCharType="end"/>
+            </w:r>
+          </w:hyperlink>
+        </w:p>
+        <w:p>
+          <w:pPr>
+            <w:pStyle w:val="TOC1"/>
+            <w:tabs>
+              <w:tab w:val="right" w:leader="dot" w:pos="9350"/>
+            </w:tabs>
+            <w:rPr>
+              <w:noProof/>
+            </w:rPr>
+          </w:pPr>
+          <w:hyperlink w:anchor="_Toc117178780" w:history="1">
+            <w:r>
+              <w:rPr>
+                <w:rStyle w:val="Hyperlink"/>
+                <w:noProof/>
+              </w:rPr>
+              <w:t>Main Application</w:t>
+            </w:r>
+            <w:r>
+              <w:rPr>
+                <w:noProof/>
+                <w:webHidden/>
+              </w:rPr>
+              <w:tab/>
+            </w:r>
+            <w:r>
+              <w:rPr>
+                <w:noProof/>
+                <w:webHidden/>
+              </w:rPr>
+              <w:fldChar w:fldCharType="begin"/>
+            </w:r>
+            <w:r>
+              <w:rPr>
+                <w:noProof/>
+                <w:webHidden/>
+              </w:rPr>
+              <w:instrText xml:space="preserve"> PAGEREF _Toc117178780 \h </w:instrText>
+            </w:r>
+            <w:r>
+              <w:rPr>
+                <w:noProof/>
+                <w:webHidden/>
+              </w:rPr>
+            </w:r>
+            <w:r>
+              <w:rPr>
+                <w:noProof/>
+                <w:webHidden/>
+              </w:rPr>
+              <w:fldChar w:fldCharType="separate"/>
+            </w:r>
+            <w:r>
+              <w:rPr>
+                <w:noProof/>
+                <w:webHidden/>
+              </w:rPr>
+              <w:t>4</w:t>
+            </w:r>
+            <w:r>
+              <w:rPr>
+                <w:noProof/>
+                <w:webHidden/>
+              </w:rPr>
+              <w:fldChar w:fldCharType="end"/>
+            </w:r>
+          </w:hyperlink>
+        </w:p>
+        <w:p>
+          <w:pPr>
+            <w:pStyle w:val="TOC3"/>
+            <w:tabs>
+              <w:tab w:val="right" w:leader="dot" w:pos="9350"/>
+            </w:tabs>
+            <w:rPr>
+              <w:noProof/>
+            </w:rPr>
+          </w:pPr>
+          <w:hyperlink w:anchor="_Toc117178781" w:history="1">
+            <w:r>
+              <w:rPr>
+                <w:rStyle w:val="Hyperlink"/>
+                <w:noProof/>
+              </w:rPr>
+              <w:t>Database Search</w:t>
+            </w:r>
+            <w:r>
+              <w:rPr>
+                <w:noProof/>
+                <w:webHidden/>
+              </w:rPr>
+              <w:tab/>
+            </w:r>
+            <w:r>
+              <w:rPr>
+                <w:noProof/>
+                <w:webHidden/>
+              </w:rPr>
+              <w:fldChar w:fldCharType="begin"/>
+            </w:r>
+            <w:r>
+              <w:rPr>
+                <w:noProof/>
+                <w:webHidden/>
+              </w:rPr>
+              <w:instrText xml:space="preserve"> PAGEREF _Toc117178781 \h </w:instrText>
+            </w:r>
+            <w:r>
+              <w:rPr>
+                <w:noProof/>
+                <w:webHidden/>
+              </w:rPr>
+            </w:r>
+            <w:r>
+              <w:rPr>
+                <w:noProof/>
+                <w:webHidden/>
+              </w:rPr>
+              <w:fldChar w:fldCharType="separate"/>
+            </w:r>
+            <w:r>
+              <w:rPr>
+                <w:noProof/>
+                <w:webHidden/>
+              </w:rPr>
+              <w:t>4</w:t>
+            </w:r>
+            <w:r>
+              <w:rPr>
+                <w:noProof/>
+                <w:webHidden/>
+              </w:rPr>
+              <w:fldChar w:fldCharType="end"/>
+            </w:r>
+          </w:hyperlink>
+        </w:p>
+        <w:p>
+          <w:pPr>
+            <w:pStyle w:val="TOC3"/>
+            <w:tabs>
+              <w:tab w:val="right" w:leader="dot" w:pos="9350"/>
+            </w:tabs>
+            <w:rPr>
+              <w:noProof/>
+            </w:rPr>
+          </w:pPr>
+          <w:hyperlink w:anchor="_Toc117178782" w:history="1">
+            <w:r>
+              <w:rPr>
+                <w:rStyle w:val="Hyperlink"/>
+                <w:noProof/>
+              </w:rPr>
+              <w:t>Processing</w:t>
+            </w:r>
+            <w:r>
+              <w:rPr>
+                <w:noProof/>
+                <w:webHidden/>
+              </w:rPr>
+              <w:tab/>
+            </w:r>
+            <w:r>
+              <w:rPr>
+                <w:noProof/>
+                <w:webHidden/>
+              </w:rPr>
+              <w:fldChar w:fldCharType="begin"/>
+            </w:r>
+            <w:r>
+              <w:rPr>
+                <w:noProof/>
+                <w:webHidden/>
+              </w:rPr>
+              <w:instrText xml:space="preserve"> PAGEREF _Toc117178782 \h </w:instrText>
+            </w:r>
+            <w:r>
+              <w:rPr>
+                <w:noProof/>
+                <w:webHidden/>
+              </w:rPr>
+            </w:r>
+            <w:r>
+              <w:rPr>
+                <w:noProof/>
+                <w:webHidden/>
+              </w:rPr>
+              <w:fldChar w:fldCharType="separate"/>
+            </w:r>
+            <w:r>
+              <w:rPr>
+                <w:noProof/>
+                <w:webHidden/>
+              </w:rPr>
+              <w:t>4</w:t>
+            </w:r>
+            <w:r>
+              <w:rPr>
+                <w:noProof/>
+                <w:webHidden/>
+              </w:rPr>
+              <w:fldChar w:fldCharType="end"/>
+            </w:r>
+          </w:hyperlink>
+        </w:p>
+        <w:p>
+          <w:pPr>
+            <w:pStyle w:val="TOC3"/>
+            <w:tabs>
+              <w:tab w:val="right" w:leader="dot" w:pos="9350"/>
+            </w:tabs>
+            <w:rPr>
+              <w:noProof/>
+            </w:rPr>
+          </w:pPr>
+          <w:hyperlink w:anchor="_Toc117178783" w:history="1">
+            <w:r>
+              <w:rPr>
+                <w:rStyle w:val="Hyperlink"/>
+                <w:noProof/>
+              </w:rPr>
+              <w:t>Analysis</w:t>
+            </w:r>
+            <w:r>
+              <w:rPr>
+                <w:noProof/>
+                <w:webHidden/>
+              </w:rPr>
+              <w:tab/>
+            </w:r>
+            <w:r>
+              <w:rPr>
+                <w:noProof/>
+                <w:webHidden/>
+              </w:rPr>
+              <w:fldChar w:fldCharType="begin"/>
+            </w:r>
+            <w:r>
+              <w:rPr>
+                <w:noProof/>
+                <w:webHidden/>
+              </w:rPr>
+              <w:instrText xml:space="preserve"> PAGEREF _Toc117178783 \h </w:instrText>
+            </w:r>
+            <w:r>
+              <w:rPr>
+                <w:noProof/>
+                <w:webHidden/>
+              </w:rPr>
+            </w:r>
+            <w:r>
+              <w:rPr>
+                <w:noProof/>
+                <w:webHidden/>
+              </w:rPr>
+              <w:fldChar w:fldCharType="separate"/>
+            </w:r>
+            <w:r>
+              <w:rPr>
+                <w:noProof/>
+                <w:webHidden/>
+              </w:rPr>
+              <w:t>4</w:t>
+            </w:r>
+            <w:r>
+              <w:rPr>
+                <w:noProof/>
+                <w:webHidden/>
+              </w:rPr>
+              <w:fldChar w:fldCharType="end"/>
+            </w:r>
+          </w:hyperlink>
+        </w:p>
+        <w:p>
+          <w:pPr>
+            <w:pStyle w:val="TOC3"/>
+            <w:tabs>
+              <w:tab w:val="right" w:leader="dot" w:pos="9350"/>
+            </w:tabs>
+            <w:rPr>
+              <w:noProof/>
+            </w:rPr>
+          </w:pPr>
+          <w:hyperlink w:anchor="_Toc117178784" w:history="1">
+            <w:r>
+              <w:rPr>
+                <w:rStyle w:val="Hyperlink"/>
+                <w:noProof/>
+              </w:rPr>
+              <w:t>Review</w:t>
+            </w:r>
+            <w:r>
+              <w:rPr>
+                <w:noProof/>
+                <w:webHidden/>
+              </w:rPr>
+              <w:tab/>
+            </w:r>
+            <w:r>
+              <w:rPr>
+                <w:noProof/>
+                <w:webHidden/>
+              </w:rPr>
+              <w:fldChar w:fldCharType="begin"/>
+            </w:r>
+            <w:r>
+              <w:rPr>
+                <w:noProof/>
+                <w:webHidden/>
+              </w:rPr>
+              <w:instrText xml:space="preserve"> PAGEREF _Toc117178784 \h </w:instrText>
+            </w:r>
+            <w:r>
+              <w:rPr>
+                <w:noProof/>
+                <w:webHidden/>
+              </w:rPr>
+            </w:r>
+            <w:r>
+              <w:rPr>
+                <w:noProof/>
+                <w:webHidden/>
+              </w:rPr>
+              <w:fldChar w:fldCharType="separate"/>
+            </w:r>
+            <w:r>
+              <w:rPr>
+                <w:noProof/>
+                <w:webHidden/>
+              </w:rPr>
+              <w:t>4</w:t>
+            </w:r>
+            <w:r>
+              <w:rPr>
+                <w:noProof/>
+                <w:webHidden/>
+              </w:rPr>
+              <w:fldChar w:fldCharType="end"/>
+            </w:r>
+          </w:hyperlink>
+        </w:p>
+        <w:p>
+          <w:pPr>
+            <w:pStyle w:val="TOC3"/>
+            <w:tabs>
+              <w:tab w:val="right" w:leader="dot" w:pos="9350"/>
+            </w:tabs>
+            <w:rPr>
+              <w:noProof/>
+            </w:rPr>
+          </w:pPr>
+          <w:hyperlink w:anchor="_Toc117178785" w:history="1">
+            <w:r>
+              <w:rPr>
+                <w:rStyle w:val="Hyperlink"/>
+                <w:noProof/>
+              </w:rPr>
+              <w:t>Statistics</w:t>
+            </w:r>
+            <w:r>
+              <w:rPr>
+                <w:noProof/>
+                <w:webHidden/>
+              </w:rPr>
+              <w:tab/>
+            </w:r>
+            <w:r>
+              <w:rPr>
+                <w:noProof/>
+                <w:webHidden/>
+              </w:rPr>
+              <w:fldChar w:fldCharType="begin"/>
+            </w:r>
+            <w:r>
+              <w:rPr>
+                <w:noProof/>
+                <w:webHidden/>
+              </w:rPr>
+              <w:instrText xml:space="preserve"> PAGEREF _Toc117178785 \h </w:instrText>
+            </w:r>
+            <w:r>
+              <w:rPr>
+                <w:noProof/>
+                <w:webHidden/>
+              </w:rPr>
+            </w:r>
+            <w:r>
+              <w:rPr>
+                <w:noProof/>
+                <w:webHidden/>
+              </w:rPr>
+              <w:fldChar w:fldCharType="separate"/>
+            </w:r>
+            <w:r>
+              <w:rPr>
+                <w:noProof/>
+                <w:webHidden/>
+              </w:rPr>
+              <w:t>4</w:t>
+            </w:r>
+            <w:r>
+              <w:rPr>
+                <w:noProof/>
+                <w:webHidden/>
+              </w:rPr>
+              <w:fldChar w:fldCharType="end"/>
+            </w:r>
+          </w:hyperlink>
+        </w:p>
+        <w:p>
+          <w:pPr>
+            <w:pStyle w:val="TOC3"/>
+            <w:tabs>
+              <w:tab w:val="right" w:leader="dot" w:pos="9350"/>
+            </w:tabs>
+            <w:rPr>
+              <w:noProof/>
+            </w:rPr>
+          </w:pPr>
+          <w:hyperlink w:anchor="_Toc117178786" w:history="1">
+            <w:r>
+              <w:rPr>
+                <w:rStyle w:val="Hyperlink"/>
+                <w:noProof/>
+              </w:rPr>
+              <w:t>Export</w:t>
+            </w:r>
+            <w:r>
+              <w:rPr>
+                <w:noProof/>
+                <w:webHidden/>
+              </w:rPr>
+              <w:tab/>
+            </w:r>
+            <w:r>
+              <w:rPr>
+                <w:noProof/>
+                <w:webHidden/>
+              </w:rPr>
+              <w:fldChar w:fldCharType="begin"/>
+            </w:r>
+            <w:r>
+              <w:rPr>
+                <w:noProof/>
+                <w:webHidden/>
+              </w:rPr>
+              <w:instrText xml:space="preserve"> PAGEREF _Toc117178786 \h </w:instrText>
+            </w:r>
+            <w:r>
+              <w:rPr>
+                <w:noProof/>
+                <w:webHidden/>
+              </w:rPr>
+            </w:r>
+            <w:r>
+              <w:rPr>
+                <w:noProof/>
+                <w:webHidden/>
+              </w:rPr>
+              <w:fldChar w:fldCharType="separate"/>
+            </w:r>
+            <w:r>
+              <w:rPr>
+                <w:noProof/>
+                <w:webHidden/>
+              </w:rPr>
+              <w:t>4</w:t>
+            </w:r>
+            <w:r>
+              <w:rPr>
+                <w:noProof/>
+                <w:webHidden/>
+              </w:rPr>
+              <w:fldChar w:fldCharType="end"/>
+            </w:r>
+          </w:hyperlink>
+        </w:p>
+        <w:p>
+          <w:pPr>
+            <w:pStyle w:val="TOC3"/>
+            <w:tabs>
+              <w:tab w:val="right" w:leader="dot" w:pos="9350"/>
+            </w:tabs>
+            <w:rPr>
+              <w:noProof/>
+            </w:rPr>
+          </w:pPr>
+          <w:hyperlink w:anchor="_Toc117178787" w:history="1">
+            <w:r>
+              <w:rPr>
+                <w:rStyle w:val="Hyperlink"/>
+                <w:noProof/>
+              </w:rPr>
+              <w:t>Configuration</w:t>
+            </w:r>
+            <w:r>
+              <w:rPr>
+                <w:noProof/>
+                <w:webHidden/>
+              </w:rPr>
+              <w:tab/>
+            </w:r>
+            <w:r>
+              <w:rPr>
+                <w:noProof/>
+                <w:webHidden/>
+              </w:rPr>
+              <w:fldChar w:fldCharType="begin"/>
+            </w:r>
+            <w:r>
+              <w:rPr>
+                <w:noProof/>
+                <w:webHidden/>
+              </w:rPr>
+              <w:instrText xml:space="preserve"> PAGEREF _Toc117178787 \h </w:instrText>
+            </w:r>
+            <w:r>
+              <w:rPr>
+                <w:noProof/>
+                <w:webHidden/>
+              </w:rPr>
+            </w:r>
+            <w:r>
+              <w:rPr>
+                <w:noProof/>
+                <w:webHidden/>
+              </w:rPr>
+              <w:fldChar w:fldCharType="separate"/>
+            </w:r>
+            <w:r>
+              <w:rPr>
+                <w:noProof/>
+                <w:webHidden/>
+              </w:rPr>
+              <w:t>4</w:t>
+            </w:r>
+            <w:r>
+              <w:rPr>
+                <w:noProof/>
+                <w:webHidden/>
+              </w:rPr>
+              <w:fldChar w:fldCharType="end"/>
+            </w:r>
+          </w:hyperlink>
+        </w:p>
+        <w:p>
+          <w:pPr>
+            <w:pStyle w:val="TOC1"/>
+            <w:tabs>
+              <w:tab w:val="right" w:leader="dot" w:pos="9350"/>
+            </w:tabs>
+            <w:rPr>
+              <w:noProof/>
+            </w:rPr>
+          </w:pPr>
+          <w:hyperlink w:anchor="_Toc117178788" w:history="1">
+            <w:r>
+              <w:rPr>
+                <w:rStyle w:val="Hyperlink"/>
+                <w:noProof/>
+              </w:rPr>
+              <w:t>Analysis Modules</w:t>
+            </w:r>
+            <w:r>
+              <w:rPr>
+                <w:noProof/>
+                <w:webHidden/>
+              </w:rPr>
+              <w:tab/>
+            </w:r>
+            <w:r>
+              <w:rPr>
+                <w:noProof/>
+                <w:webHidden/>
+              </w:rPr>
+              <w:fldChar w:fldCharType="begin"/>
+            </w:r>
+            <w:r>
+              <w:rPr>
+                <w:noProof/>
+                <w:webHidden/>
+              </w:rPr>
+              <w:instrText xml:space="preserve"> PAGEREF _Toc117178788 \h </w:instrText>
+            </w:r>
+            <w:r>
+              <w:rPr>
+                <w:noProof/>
+                <w:webHidden/>
+              </w:rPr>
+            </w:r>
+            <w:r>
+              <w:rPr>
+                <w:noProof/>
+                <w:webHidden/>
+              </w:rPr>
+              <w:fldChar w:fldCharType="separate"/>
+            </w:r>
+            <w:r>
+              <w:rPr>
+                <w:noProof/>
+                <w:webHidden/>
+              </w:rPr>
+              <w:t>4</w:t>
+            </w:r>
+            <w:r>
+              <w:rPr>
+                <w:noProof/>
+                <w:webHidden/>
+              </w:rPr>
+              <w:fldChar w:fldCharType="end"/>
+            </w:r>
+          </w:hyperlink>
+        </w:p>
+        <w:p>
+          <w:pPr>
+            <w:pStyle w:val="TOC3"/>
+            <w:tabs>
+              <w:tab w:val="right" w:leader="dot" w:pos="9350"/>
+            </w:tabs>
+            <w:rPr>
+              <w:noProof/>
+            </w:rPr>
+          </w:pPr>
+          <w:hyperlink w:anchor="_Toc117178789" w:history="1">
+            <w:r>
+              <w:rPr>
+                <w:rStyle w:val="Hyperlink"/>
+                <w:noProof/>
+              </w:rPr>
+              <w:t>Custom</w:t>
+            </w:r>
+            <w:r>
+              <w:rPr>
+                <w:noProof/>
+                <w:webHidden/>
+              </w:rPr>
+              <w:tab/>
+            </w:r>
+            <w:r>
+              <w:rPr>
+                <w:noProof/>
+                <w:webHidden/>
+              </w:rPr>
+              <w:fldChar w:fldCharType="begin"/>
+            </w:r>
+            <w:r>
+              <w:rPr>
+                <w:noProof/>
+                <w:webHidden/>
+              </w:rPr>
+              <w:instrText xml:space="preserve"> PAGEREF _Toc117178789 \h </w:instrText>
+            </w:r>
+            <w:r>
+              <w:rPr>
+                <w:noProof/>
+                <w:webHidden/>
+              </w:rPr>
+            </w:r>
+            <w:r>
+              <w:rPr>
+                <w:noProof/>
+                <w:webHidden/>
+              </w:rPr>
+              <w:fldChar w:fldCharType="separate"/>
+            </w:r>
+            <w:r>
+              <w:rPr>
+                <w:noProof/>
+                <w:webHidden/>
+              </w:rPr>
+              <w:t>4</w:t>
+            </w:r>
+            <w:r>
+              <w:rPr>
+                <w:noProof/>
+                <w:webHidden/>
+              </w:rPr>
+              <w:fldChar w:fldCharType="end"/>
+            </w:r>
+          </w:hyperlink>
+        </w:p>
+        <w:p>
+          <w:pPr>
+            <w:pStyle w:val="TOC3"/>
+            <w:tabs>
+              <w:tab w:val="right" w:leader="dot" w:pos="9350"/>
+            </w:tabs>
+            <w:rPr>
+              <w:noProof/>
+            </w:rPr>
+          </w:pPr>
+          <w:hyperlink w:anchor="_Toc117178790" w:history="1">
+            <w:r>
+              <w:rPr>
+                <w:rStyle w:val="Hyperlink"/>
+                <w:noProof/>
+              </w:rPr>
+              <w:t>False Nearest Neighbor</w:t>
+            </w:r>
+            <w:r>
+              <w:rPr>
+                <w:noProof/>
+                <w:webHidden/>
+              </w:rPr>
+              <w:tab/>
+            </w:r>
+            <w:r>
+              <w:rPr>
+                <w:noProof/>
+                <w:webHidden/>
+              </w:rPr>
+              <w:fldChar w:fldCharType="begin"/>
+            </w:r>
+            <w:r>
+              <w:rPr>
+                <w:noProof/>
+                <w:webHidden/>
+              </w:rPr>
+              <w:instrText xml:space="preserve"> PAGEREF _Toc117178790 \h </w:instrText>
+            </w:r>
+            <w:r>
+              <w:rPr>
+                <w:noProof/>
+                <w:webHidden/>
+              </w:rPr>
+            </w:r>
+            <w:r>
+              <w:rPr>
+                <w:noProof/>
+                <w:webHidden/>
+              </w:rPr>
+              <w:fldChar w:fldCharType="separate"/>
+            </w:r>
+            <w:r>
+              <w:rPr>
+                <w:noProof/>
+                <w:webHidden/>
+              </w:rPr>
+              <w:t>4</w:t>
+            </w:r>
+            <w:r>
+              <w:rPr>
+                <w:noProof/>
+                <w:webHidden/>
+              </w:rPr>
+              <w:fldChar w:fldCharType="end"/>
+            </w:r>
+          </w:hyperlink>
+        </w:p>
+        <w:p>
+          <w:pPr>
+            <w:pStyle w:val="TOC3"/>
+            <w:tabs>
+              <w:tab w:val="right" w:leader="dot" w:pos="9350"/>
+            </w:tabs>
+            <w:rPr>
+              <w:noProof/>
+            </w:rPr>
+          </w:pPr>
+          <w:hyperlink w:anchor="_Toc117178791" w:history="1">
+            <w:r>
+              <w:rPr>
+                <w:rStyle w:val="Hyperlink"/>
+                <w:noProof/>
+              </w:rPr>
+              <w:t>Recurrence Quantification Analysis</w:t>
+            </w:r>
+            <w:r>
+              <w:rPr>
+                <w:noProof/>
+                <w:webHidden/>
+              </w:rPr>
+              <w:tab/>
+            </w:r>
+            <w:r>
+              <w:rPr>
+                <w:noProof/>
+                <w:webHidden/>
+              </w:rPr>
+              <w:fldChar w:fldCharType="begin"/>
+            </w:r>
+            <w:r>
+              <w:rPr>
+                <w:noProof/>
+                <w:webHidden/>
+              </w:rPr>
+              <w:instrText xml:space="preserve"> PAGEREF _Toc117178791 \h </w:instrText>
+            </w:r>
+            <w:r>
+              <w:rPr>
+                <w:noProof/>
+                <w:webHidden/>
+              </w:rPr>
+            </w:r>
+            <w:r>
+              <w:rPr>
+                <w:noProof/>
+                <w:webHidden/>
+              </w:rPr>
+              <w:fldChar w:fldCharType="separate"/>
+            </w:r>
+            <w:r>
+              <w:rPr>
+                <w:noProof/>
+                <w:webHidden/>
+              </w:rPr>
+              <w:t>4</w:t>
+            </w:r>
+            <w:r>
+              <w:rPr>
+                <w:noProof/>
+                <w:webHidden/>
+              </w:rPr>
+              <w:fldChar w:fldCharType="end"/>
+            </w:r>
+          </w:hyperlink>
+        </w:p>
+        <w:p>
+          <w:pPr>
+            <w:pStyle w:val="TOC3"/>
+            <w:tabs>
+              <w:tab w:val="right" w:leader="dot" w:pos="9350"/>
+            </w:tabs>
+            <w:rPr>
+              <w:noProof/>
+            </w:rPr>
+          </w:pPr>
+          <w:hyperlink w:anchor="_Toc117178792" w:history="1">
+            <w:r>
+              <w:rPr>
+                <w:rStyle w:val="Hyperlink"/>
+                <w:noProof/>
+              </w:rPr>
+              <w:t>Time Lag</w:t>
+            </w:r>
+            <w:r>
+              <w:rPr>
+                <w:noProof/>
+                <w:webHidden/>
+              </w:rPr>
+              <w:tab/>
+            </w:r>
+            <w:r>
+              <w:rPr>
+                <w:noProof/>
+                <w:webHidden/>
+              </w:rPr>
+              <w:fldChar w:fldCharType="begin"/>
+            </w:r>
+            <w:r>
+              <w:rPr>
+                <w:noProof/>
+                <w:webHidden/>
+              </w:rPr>
+              <w:instrText xml:space="preserve"> PAGEREF _Toc117178792 \h </w:instrText>
+            </w:r>
+            <w:r>
+              <w:rPr>
+                <w:noProof/>
+                <w:webHidden/>
+              </w:rPr>
+            </w:r>
+            <w:r>
+              <w:rPr>
+                <w:noProof/>
+                <w:webHidden/>
+              </w:rPr>
+              <w:fldChar w:fldCharType="separate"/>
+            </w:r>
+            <w:r>
+              <w:rPr>
+                <w:noProof/>
+                <w:webHidden/>
+              </w:rPr>
+              <w:t>4</w:t>
+            </w:r>
+            <w:r>
+              <w:rPr>
+                <w:noProof/>
+                <w:webHidden/>
+              </w:rPr>
+              <w:fldChar w:fldCharType="end"/>
+            </w:r>
+          </w:hyperlink>
+        </w:p>
+        <w:p>
+          <w:pPr>
+            <w:pStyle w:val="TOC1"/>
+            <w:tabs>
+              <w:tab w:val="right" w:leader="dot" w:pos="9350"/>
+            </w:tabs>
+            <w:rPr>
+              <w:noProof/>
+            </w:rPr>
+          </w:pPr>
+          <w:hyperlink w:anchor="_Toc117178793" w:history="1">
+            <w:r>
+              <w:rPr>
+                <w:rStyle w:val="Hyperlink"/>
+                <w:noProof/>
+              </w:rPr>
+              <w:t>Loading Data into BAR</w:t>
+            </w:r>
+            <w:r>
+              <w:rPr>
+                <w:noProof/>
+                <w:webHidden/>
+              </w:rPr>
+              <w:tab/>
+            </w:r>
+            <w:r>
+              <w:rPr>
+                <w:noProof/>
+                <w:webHidden/>
+              </w:rPr>
+              <w:fldChar w:fldCharType="begin"/>
+            </w:r>
+            <w:r>
+              <w:rPr>
+                <w:noProof/>
+                <w:webHidden/>
+              </w:rPr>
+              <w:instrText xml:space="preserve"> PAGEREF _Toc117178793 \h </w:instrText>
+            </w:r>
+            <w:r>
+              <w:rPr>
+                <w:noProof/>
+                <w:webHidden/>
+              </w:rPr>
+            </w:r>
+            <w:r>
+              <w:rPr>
+                <w:noProof/>
+                <w:webHidden/>
+              </w:rPr>
+              <w:fldChar w:fldCharType="separate"/>
+            </w:r>
+            <w:r>
+              <w:rPr>
+                <w:noProof/>
+                <w:webHidden/>
+              </w:rPr>
+              <w:t>4</w:t>
+            </w:r>
+            <w:r>
+              <w:rPr>
+                <w:noProof/>
+                <w:webHidden/>
+              </w:rPr>
+              <w:fldChar w:fldCharType="end"/>
+            </w:r>
+          </w:hyperlink>
+        </w:p>
+        <w:p>
+          <w:pPr>
+            <w:pStyle w:val="TOC3"/>
+            <w:tabs>
+              <w:tab w:val="right" w:leader="dot" w:pos="9350"/>
+            </w:tabs>
+            <w:rPr>
+              <w:noProof/>
+            </w:rPr>
+          </w:pPr>
+          <w:hyperlink w:anchor="_Toc117178794" w:history="1">
+            <w:r>
+              <w:rPr>
+                <w:rStyle w:val="Hyperlink"/>
+                <w:noProof/>
+              </w:rPr>
+              <w:t>Overview</w:t>
+            </w:r>
+            <w:r>
+              <w:rPr>
+                <w:noProof/>
+                <w:webHidden/>
+              </w:rPr>
+              <w:tab/>
+            </w:r>
+            <w:r>
+              <w:rPr>
+                <w:noProof/>
+                <w:webHidden/>
+              </w:rPr>
+              <w:fldChar w:fldCharType="begin"/>
+            </w:r>
+            <w:r>
+              <w:rPr>
+                <w:noProof/>
+                <w:webHidden/>
+              </w:rPr>
+              <w:instrText xml:space="preserve"> PAGEREF _Toc117178794 \h </w:instrText>
+            </w:r>
+            <w:r>
+              <w:rPr>
+                <w:noProof/>
+                <w:webHidden/>
+              </w:rPr>
+            </w:r>
+            <w:r>
+              <w:rPr>
+                <w:noProof/>
+                <w:webHidden/>
+              </w:rPr>
+              <w:fldChar w:fldCharType="separate"/>
+            </w:r>
+            <w:r>
+              <w:rPr>
+                <w:noProof/>
+                <w:webHidden/>
+              </w:rPr>
+              <w:t>4</w:t>
+            </w:r>
+            <w:r>
+              <w:rPr>
+                <w:noProof/>
+                <w:webHidden/>
+              </w:rPr>
+              <w:fldChar w:fldCharType="end"/>
+            </w:r>
+          </w:hyperlink>
+        </w:p>
+        <w:p>
+          <w:pPr>
+            <w:pStyle w:val="TOC1"/>
+            <w:tabs>
+              <w:tab w:val="right" w:leader="dot" w:pos="9350"/>
+            </w:tabs>
+            <w:rPr>
+              <w:noProof/>
+            </w:rPr>
+          </w:pPr>
+          <w:hyperlink w:anchor="_Toc117178795" w:history="1">
+            <w:r>
+              <w:rPr>
+                <w:rStyle w:val="Hyperlink"/>
+                <w:noProof/>
+              </w:rPr>
+              <w:t>Process Modules</w:t>
+            </w:r>
+            <w:r>
+              <w:rPr>
+                <w:noProof/>
+                <w:webHidden/>
+              </w:rPr>
+              <w:tab/>
+            </w:r>
+            <w:r>
+              <w:rPr>
+                <w:noProof/>
+                <w:webHidden/>
+              </w:rPr>
+              <w:fldChar w:fldCharType="begin"/>
+            </w:r>
+            <w:r>
+              <w:rPr>
+                <w:noProof/>
+                <w:webHidden/>
+              </w:rPr>
+              <w:instrText xml:space="preserve"> PAGEREF _Toc117178795 \h </w:instrText>
+            </w:r>
+            <w:r>
+              <w:rPr>
+                <w:noProof/>
+                <w:webHidden/>
+              </w:rPr>
+            </w:r>
+            <w:r>
+              <w:rPr>
+                <w:noProof/>
+                <w:webHidden/>
+              </w:rPr>
+              <w:fldChar w:fldCharType="separate"/>
+            </w:r>
+            <w:r>
+              <w:rPr>
+                <w:noProof/>
+                <w:webHidden/>
+              </w:rPr>
+              <w:t>4</w:t>
+            </w:r>
+            <w:r>
+              <w:rPr>
+                <w:noProof/>
+                <w:webHidden/>
+              </w:rPr>
+              <w:fldChar w:fldCharType="end"/>
+            </w:r>
+          </w:hyperlink>
+        </w:p>
+        <w:p>
+          <w:pPr>
+            <w:pStyle w:val="TOC3"/>
+            <w:tabs>
+              <w:tab w:val="right" w:leader="dot" w:pos="9350"/>
+            </w:tabs>
+            <w:rPr>
+              <w:noProof/>
+            </w:rPr>
+          </w:pPr>
+          <w:hyperlink w:anchor="_Toc117178796" w:history="1">
+            <w:r>
+              <w:rPr>
+                <w:rStyle w:val="Hyperlink"/>
+                <w:noProof/>
+              </w:rPr>
+              <w:t>Groupings</w:t>
+            </w:r>
+            <w:r>
+              <w:rPr>
+                <w:noProof/>
+                <w:webHidden/>
+              </w:rPr>
+              <w:tab/>
+            </w:r>
+            <w:r>
+              <w:rPr>
+                <w:noProof/>
+                <w:webHidden/>
+              </w:rPr>
+              <w:fldChar w:fldCharType="begin"/>
+            </w:r>
+            <w:r>
+              <w:rPr>
+                <w:noProof/>
+                <w:webHidden/>
+              </w:rPr>
+              <w:instrText xml:space="preserve"> PAGEREF _Toc117178796 \h </w:instrText>
+            </w:r>
+            <w:r>
+              <w:rPr>
+                <w:noProof/>
+                <w:webHidden/>
+              </w:rPr>
+            </w:r>
+            <w:r>
+              <w:rPr>
+                <w:noProof/>
+                <w:webHidden/>
+              </w:rPr>
+              <w:fldChar w:fldCharType="separate"/>
+            </w:r>
+            <w:r>
+              <w:rPr>
+                <w:noProof/>
+                <w:webHidden/>
+              </w:rPr>
+              <w:t>4</w:t>
+            </w:r>
+            <w:r>
+              <w:rPr>
+                <w:noProof/>
+                <w:webHidden/>
+              </w:rPr>
+              <w:fldChar w:fldCharType="end"/>
+            </w:r>
+          </w:hyperlink>
+        </w:p>
+        <w:p>
+          <w:pPr>
+            <w:pStyle w:val="TOC3"/>
+            <w:tabs>
+              <w:tab w:val="right" w:leader="dot" w:pos="9350"/>
+            </w:tabs>
+            <w:rPr>
+              <w:noProof/>
+            </w:rPr>
+          </w:pPr>
+          <w:hyperlink w:anchor="_Toc117178797" w:history="1">
+            <w:r>
+              <w:rPr>
+                <w:rStyle w:val="Hyperlink"/>
+                <w:noProof/>
+              </w:rPr>
+              <w:t>Merge</w:t>
+            </w:r>
+            <w:r>
+              <w:rPr>
+                <w:noProof/>
+                <w:webHidden/>
+              </w:rPr>
+              <w:tab/>
+            </w:r>
+            <w:r>
+              <w:rPr>
+                <w:noProof/>
+                <w:webHidden/>
+              </w:rPr>
+              <w:fldChar w:fldCharType="begin"/>
+            </w:r>
+            <w:r>
+              <w:rPr>
+                <w:noProof/>
+                <w:webHidden/>
+              </w:rPr>
+              <w:instrText xml:space="preserve"> PAGEREF _Toc117178797 \h </w:instrText>
+            </w:r>
+            <w:r>
+              <w:rPr>
+                <w:noProof/>
+                <w:webHidden/>
+              </w:rPr>
+            </w:r>
+            <w:r>
+              <w:rPr>
+                <w:noProof/>
+                <w:webHidden/>
+              </w:rPr>
+              <w:fldChar w:fldCharType="separate"/>
+            </w:r>
+            <w:r>
+              <w:rPr>
+                <w:noProof/>
+                <w:webHidden/>
+              </w:rPr>
+              <w:t>4</w:t>
+            </w:r>
+            <w:r>
+              <w:rPr>
+                <w:noProof/>
+                <w:webHidden/>
+              </w:rPr>
+              <w:fldChar w:fldCharType="end"/>
+            </w:r>
+          </w:hyperlink>
+        </w:p>
+        <w:p>
+          <w:pPr>
+            <w:pStyle w:val="TOC3"/>
+            <w:tabs>
+              <w:tab w:val="right" w:leader="dot" w:pos="9350"/>
+            </w:tabs>
+            <w:rPr>
+              <w:noProof/>
+            </w:rPr>
+          </w:pPr>
+          <w:hyperlink w:anchor="_Toc117178798" w:history="1">
+            <w:r>
+              <w:rPr>
+                <w:rStyle w:val="Hyperlink"/>
+                <w:noProof/>
+              </w:rPr>
+              <w:t>Segment</w:t>
+            </w:r>
+            <w:r>
+              <w:rPr>
+                <w:noProof/>
+                <w:webHidden/>
+              </w:rPr>
+              <w:tab/>
+            </w:r>
+            <w:r>
+              <w:rPr>
+                <w:noProof/>
+                <w:webHidden/>
+              </w:rPr>
+              <w:fldChar w:fldCharType="begin"/>
+            </w:r>
+            <w:r>
+              <w:rPr>
+                <w:noProof/>
+                <w:webHidden/>
+              </w:rPr>
+              <w:instrText xml:space="preserve"> PAGEREF _Toc117178798 \h </w:instrText>
+            </w:r>
+            <w:r>
+              <w:rPr>
+                <w:noProof/>
+                <w:webHidden/>
+              </w:rPr>
+            </w:r>
+            <w:r>
+              <w:rPr>
+                <w:noProof/>
+                <w:webHidden/>
+              </w:rPr>
+              <w:fldChar w:fldCharType="separate"/>
+            </w:r>
+            <w:r>
+              <w:rPr>
+                <w:noProof/>
+                <w:webHidden/>
+              </w:rPr>
+              <w:t>4</w:t>
+            </w:r>
+            <w:r>
+              <w:rPr>
+                <w:noProof/>
+                <w:webHidden/>
+              </w:rPr>
+              <w:fldChar w:fldCharType="end"/>
+            </w:r>
+          </w:hyperlink>
+        </w:p>
+        <w:p>
+          <w:pPr>
+            <w:pStyle w:val="TOC3"/>
+            <w:tabs>
+              <w:tab w:val="right" w:leader="dot" w:pos="9350"/>
+            </w:tabs>
+            <w:rPr>
+              <w:noProof/>
+            </w:rPr>
+          </w:pPr>
+          <w:hyperlink w:anchor="_Toc117178799" w:history="1">
+            <w:r>
+              <w:rPr>
+                <w:rStyle w:val="Hyperlink"/>
+                <w:noProof/>
+              </w:rPr>
+              <w:t>Treatment</w:t>
+            </w:r>
+            <w:r>
+              <w:rPr>
+                <w:noProof/>
+                <w:webHidden/>
+              </w:rPr>
+              <w:tab/>
+            </w:r>
+            <w:r>
+              <w:rPr>
+                <w:noProof/>
+                <w:webHidden/>
+              </w:rPr>
+              <w:fldChar w:fldCharType="begin"/>
+            </w:r>
+            <w:r>
+              <w:rPr>
+                <w:noProof/>
+                <w:webHidden/>
+              </w:rPr>
+              <w:instrText xml:space="preserve"> PAGEREF _Toc117178799 \h </w:instrText>
+            </w:r>
+            <w:r>
+              <w:rPr>
+                <w:noProof/>
+                <w:webHidden/>
+              </w:rPr>
+            </w:r>
+            <w:r>
+              <w:rPr>
+                <w:noProof/>
+                <w:webHidden/>
+              </w:rPr>
+              <w:fldChar w:fldCharType="separate"/>
+            </w:r>
+            <w:r>
+              <w:rPr>
+                <w:noProof/>
+                <w:webHidden/>
+              </w:rPr>
+              <w:t>4</w:t>
+            </w:r>
+            <w:r>
+              <w:rPr>
+                <w:noProof/>
+                <w:webHidden/>
+              </w:rPr>
+              <w:fldChar w:fldCharType="end"/>
+            </w:r>
+          </w:hyperlink>
+        </w:p>
+        <w:p>
+          <w:pPr>
+            <w:pStyle w:val="TOC1"/>
+            <w:tabs>
+              <w:tab w:val="right" w:leader="dot" w:pos="9350"/>
+            </w:tabs>
+            <w:rPr>
+              <w:noProof/>
+            </w:rPr>
+          </w:pPr>
+          <w:hyperlink w:anchor="_Toc117178800" w:history="1">
+            <w:r>
+              <w:rPr>
+                <w:rStyle w:val="Hyperlink"/>
+                <w:noProof/>
+              </w:rPr>
+              <w:t>Review Modules</w:t>
+            </w:r>
+            <w:r>
+              <w:rPr>
+                <w:noProof/>
+                <w:webHidden/>
+              </w:rPr>
+              <w:tab/>
+            </w:r>
+            <w:r>
+              <w:rPr>
+                <w:noProof/>
+                <w:webHidden/>
+              </w:rPr>
+              <w:fldChar w:fldCharType="begin"/>
+            </w:r>
+            <w:r>
+              <w:rPr>
+                <w:noProof/>
+                <w:webHidden/>
+              </w:rPr>
+              <w:instrText xml:space="preserve"> PAGEREF _Toc117178800 \h </w:instrText>
+            </w:r>
+            <w:r>
+              <w:rPr>
+                <w:noProof/>
+                <w:webHidden/>
+              </w:rPr>
+            </w:r>
+            <w:r>
+              <w:rPr>
+                <w:noProof/>
+                <w:webHidden/>
+              </w:rPr>
+              <w:fldChar w:fldCharType="separate"/>
+            </w:r>
+            <w:r>
+              <w:rPr>
+                <w:noProof/>
+                <w:webHidden/>
+              </w:rPr>
+              <w:t>4</w:t>
+            </w:r>
+            <w:r>
+              <w:rPr>
+                <w:noProof/>
+                <w:webHidden/>
+              </w:rPr>
+              <w:fldChar w:fldCharType="end"/>
+            </w:r>
+          </w:hyperlink>
+        </w:p>
+        <w:p>
+          <w:pPr>
+            <w:pStyle w:val="TOC3"/>
+            <w:tabs>
+              <w:tab w:val="right" w:leader="dot" w:pos="9350"/>
+            </w:tabs>
+            <w:rPr>
+              <w:noProof/>
+            </w:rPr>
+          </w:pPr>
+          <w:hyperlink w:anchor="_Toc117178801" w:history="1">
+            <w:r>
+              <w:rPr>
+                <w:rStyle w:val="Hyperlink"/>
+                <w:noProof/>
+              </w:rPr>
+              <w:t>Raw</w:t>
+            </w:r>
+            <w:r>
+              <w:rPr>
+                <w:noProof/>
+                <w:webHidden/>
+              </w:rPr>
+              <w:tab/>
+            </w:r>
+            <w:r>
+              <w:rPr>
+                <w:noProof/>
+                <w:webHidden/>
+              </w:rPr>
+              <w:fldChar w:fldCharType="begin"/>
+            </w:r>
+            <w:r>
+              <w:rPr>
+                <w:noProof/>
+                <w:webHidden/>
+              </w:rPr>
+              <w:instrText xml:space="preserve"> PAGEREF _Toc117178801 \h </w:instrText>
+            </w:r>
+            <w:r>
+              <w:rPr>
+                <w:noProof/>
+                <w:webHidden/>
+              </w:rPr>
+            </w:r>
+            <w:r>
+              <w:rPr>
+                <w:noProof/>
+                <w:webHidden/>
+              </w:rPr>
+              <w:fldChar w:fldCharType="separate"/>
+            </w:r>
+            <w:r>
+              <w:rPr>
+                <w:noProof/>
+                <w:webHidden/>
+              </w:rPr>
+              <w:t>4</w:t>
+            </w:r>
+            <w:r>
+              <w:rPr>
+                <w:noProof/>
+                <w:webHidden/>
+              </w:rPr>
+              <w:fldChar w:fldCharType="end"/>
+            </w:r>
+          </w:hyperlink>
+        </w:p>
+        <w:p>
+          <w:pPr>
+            <w:pStyle w:val="TOC3"/>
+            <w:tabs>
+              <w:tab w:val="right" w:leader="dot" w:pos="9350"/>
+            </w:tabs>
+            <w:rPr>
+              <w:noProof/>
+            </w:rPr>
+          </w:pPr>
+          <w:hyperlink w:anchor="_Toc117178802" w:history="1">
+            <w:r>
+              <w:rPr>
+                <w:rStyle w:val="Hyperlink"/>
+                <w:noProof/>
+              </w:rPr>
+              <w:t>False Nearest Neighbor</w:t>
+            </w:r>
+            <w:r>
+              <w:rPr>
+                <w:noProof/>
+                <w:webHidden/>
+              </w:rPr>
+              <w:tab/>
+            </w:r>
+            <w:r>
+              <w:rPr>
+                <w:noProof/>
+                <w:webHidden/>
+              </w:rPr>
+              <w:fldChar w:fldCharType="begin"/>
+            </w:r>
+            <w:r>
+              <w:rPr>
+                <w:noProof/>
+                <w:webHidden/>
+              </w:rPr>
+              <w:instrText xml:space="preserve"> PAGEREF _Toc117178802 \h </w:instrText>
+            </w:r>
+            <w:r>
+              <w:rPr>
+                <w:noProof/>
+                <w:webHidden/>
+              </w:rPr>
+            </w:r>
+            <w:r>
+              <w:rPr>
+                <w:noProof/>
+                <w:webHidden/>
+              </w:rPr>
+              <w:fldChar w:fldCharType="separate"/>
+            </w:r>
+            <w:r>
+              <w:rPr>
+                <w:noProof/>
+                <w:webHidden/>
+              </w:rPr>
+              <w:t>4</w:t>
+            </w:r>
+            <w:r>
+              <w:rPr>
+                <w:noProof/>
+                <w:webHidden/>
+              </w:rPr>
+              <w:fldChar w:fldCharType="end"/>
+            </w:r>
+          </w:hyperlink>
+        </w:p>
+        <w:p>
+          <w:pPr>
+            <w:pStyle w:val="TOC3"/>
+            <w:tabs>
+              <w:tab w:val="right" w:leader="dot" w:pos="9350"/>
+            </w:tabs>
+            <w:rPr>
+              <w:noProof/>
+            </w:rPr>
+          </w:pPr>
+          <w:hyperlink w:anchor="_Toc117178803" w:history="1">
+            <w:r>
+              <w:rPr>
+                <w:rStyle w:val="Hyperlink"/>
+                <w:noProof/>
+              </w:rPr>
+              <w:t>Recurrence Quantification Analysis</w:t>
+            </w:r>
+            <w:r>
+              <w:rPr>
+                <w:noProof/>
+                <w:webHidden/>
+              </w:rPr>
+              <w:tab/>
+            </w:r>
+            <w:r>
+              <w:rPr>
+                <w:noProof/>
+                <w:webHidden/>
+              </w:rPr>
+              <w:fldChar w:fldCharType="begin"/>
+            </w:r>
+            <w:r>
+              <w:rPr>
+                <w:noProof/>
+                <w:webHidden/>
+              </w:rPr>
+              <w:instrText xml:space="preserve"> PAGEREF _Toc117178803 \h </w:instrText>
+            </w:r>
+            <w:r>
+              <w:rPr>
+                <w:noProof/>
+                <w:webHidden/>
+              </w:rPr>
+            </w:r>
+            <w:r>
+              <w:rPr>
+                <w:noProof/>
+                <w:webHidden/>
+              </w:rPr>
+              <w:fldChar w:fldCharType="separate"/>
+            </w:r>
+            <w:r>
+              <w:rPr>
+                <w:noProof/>
+                <w:webHidden/>
+              </w:rPr>
+              <w:t>4</w:t>
+            </w:r>
+            <w:r>
+              <w:rPr>
+                <w:noProof/>
+                <w:webHidden/>
+              </w:rPr>
+              <w:fldChar w:fldCharType="end"/>
+            </w:r>
+          </w:hyperlink>
+        </w:p>
+        <w:p>
+          <w:pPr>
+            <w:pStyle w:val="TOC3"/>
+            <w:tabs>
+              <w:tab w:val="right" w:leader="dot" w:pos="9350"/>
+            </w:tabs>
+            <w:rPr>
+              <w:noProof/>
+            </w:rPr>
+          </w:pPr>
+          <w:hyperlink w:anchor="_Toc117178804" w:history="1">
+            <w:r>
+              <w:rPr>
+                <w:rStyle w:val="Hyperlink"/>
+                <w:noProof/>
+              </w:rPr>
+              <w:t>Time Lag</w:t>
+            </w:r>
+            <w:r>
+              <w:rPr>
+                <w:noProof/>
+                <w:webHidden/>
+              </w:rPr>
+              <w:tab/>
+            </w:r>
+            <w:r>
+              <w:rPr>
+                <w:noProof/>
+                <w:webHidden/>
+              </w:rPr>
+              <w:fldChar w:fldCharType="begin"/>
+            </w:r>
+            <w:r>
+              <w:rPr>
+                <w:noProof/>
+                <w:webHidden/>
+              </w:rPr>
+              <w:instrText xml:space="preserve"> PAGEREF _Toc117178804 \h </w:instrText>
+            </w:r>
+            <w:r>
+              <w:rPr>
+                <w:noProof/>
+                <w:webHidden/>
+              </w:rPr>
+            </w:r>
+            <w:r>
+              <w:rPr>
+                <w:noProof/>
+                <w:webHidden/>
+              </w:rPr>
+              <w:fldChar w:fldCharType="separate"/>
+            </w:r>
+            <w:r>
+              <w:rPr>
+                <w:noProof/>
+                <w:webHidden/>
+              </w:rPr>
+              <w:t>4</w:t>
+            </w:r>
+            <w:r>
+              <w:rPr>
+                <w:noProof/>
+                <w:webHidden/>
+              </w:rPr>
+              <w:fldChar w:fldCharType="end"/>
+            </w:r>
+          </w:hyperlink>
+        </w:p>
+        <w:p>
+          <w:pPr>
+            <w:pStyle w:val="TOC1"/>
+            <w:tabs>
+              <w:tab w:val="right" w:leader="dot" w:pos="9350"/>
+            </w:tabs>
+            <w:rPr>
+              <w:noProof/>
+            </w:rPr>
+          </w:pPr>
+          <w:hyperlink w:anchor="_Toc117178805" w:history="1">
+            <w:r>
+              <w:rPr>
+                <w:rStyle w:val="Hyperlink"/>
+                <w:noProof/>
+              </w:rPr>
+              <w:t>Quality Review</w:t>
+            </w:r>
+            <w:r>
+              <w:rPr>
+                <w:noProof/>
+                <w:webHidden/>
+              </w:rPr>
+              <w:tab/>
+            </w:r>
+            <w:r>
+              <w:rPr>
+                <w:noProof/>
+                <w:webHidden/>
+              </w:rPr>
+              <w:fldChar w:fldCharType="begin"/>
+            </w:r>
+            <w:r>
+              <w:rPr>
+                <w:noProof/>
+                <w:webHidden/>
+              </w:rPr>
+              <w:instrText xml:space="preserve"> PAGEREF _Toc117178805 \h </w:instrText>
+            </w:r>
+            <w:r>
+              <w:rPr>
+                <w:noProof/>
+                <w:webHidden/>
+              </w:rPr>
+            </w:r>
+            <w:r>
+              <w:rPr>
+                <w:noProof/>
+                <w:webHidden/>
+              </w:rPr>
+              <w:fldChar w:fldCharType="separate"/>
+            </w:r>
+            <w:r>
+              <w:rPr>
+                <w:noProof/>
+                <w:webHidden/>
+              </w:rPr>
+              <w:t>5</w:t>
+            </w:r>
+            <w:r>
+              <w:rPr>
+                <w:noProof/>
+                <w:webHidden/>
+              </w:rPr>
+              <w:fldChar w:fldCharType="end"/>
+            </w:r>
+          </w:hyperlink>
+        </w:p>
+        <w:p>
+          <w:r>
+            <w:rPr>
+              <w:b/>
+              <w:bCs/>
+              <w:noProof/>
+            </w:rPr>
+            <w:fldChar w:fldCharType="end"/>
+          </w:r>
+        </w:p>
+      </w:sdtContent>
+    </w:sdt>
+    <w:p/>
     <w:p>
       <w:pPr>
         <w:pStyle w:val="Heading1"/>
       </w:pPr>
+      <w:bookmarkStart w:id="0" w:name="_Toc117178776"/>
       <w:r>
         <w:lastRenderedPageBreak/>
         <w:t>Intent</w:t>
       </w:r>
+      <w:bookmarkEnd w:id="0"/>
+    </w:p>
+    <w:p>
+      <w:r>
+        <w:t xml:space="preserve">The </w:t>
+      </w:r>
+      <w:bookmarkStart w:id="1" w:name="_Toc117178777"/>
+      <w:r>
+        <w:t xml:space="preserve">creation of this application hopes to establish a </w:t>
+      </w:r>
+      <w:r>
+        <w:t xml:space="preserve">generalized </w:t>
+      </w:r>
+      <w:r>
+        <w:t>framework by which scientists in the biomechanics community</w:t>
+      </w:r>
+      <w:r>
+        <w:t xml:space="preserve"> conduct their data processing and analysis. The intent is that this will facilitate data analysis and reporting</w:t>
+      </w:r>
+      <w:r>
+        <w:t xml:space="preserve"> by making the process easier for students with varied backgrounds</w:t>
+      </w:r>
+      <w:r>
+        <w:t>, and by enhancing the repeatability of analytical procedures.</w:t>
+      </w:r>
+      <w:r>
+        <w:t xml:space="preserve"> The framework provides a base-level application that others can use as-</w:t>
+      </w:r>
+      <w:r>
+        <w:t>is or</w:t>
+      </w:r>
+      <w:r>
+        <w:t xml:space="preserve"> build upon with their own sources and methods.</w:t>
+      </w:r>
     </w:p>
     <w:p>
       <w:pPr>
@@ -116,223 +2226,373 @@
       <w:r>
         <w:t>Scope</w:t>
       </w:r>
+      <w:bookmarkEnd w:id="1"/>
+    </w:p>
+    <w:p>
+      <w:r>
+        <w:t xml:space="preserve">The base-level of the application </w:t>
+      </w:r>
+      <w:r>
+        <w:t>includes</w:t>
+      </w:r>
+      <w:r>
+        <w:t xml:space="preserve"> 1) loading of data, 2) processing and analysis</w:t>
+      </w:r>
+      <w:r>
+        <w:t xml:space="preserve">, 3) graphical and quality review and 4) export of the data. </w:t>
+      </w:r>
+      <w:r>
+        <w:t>Its</w:t>
+      </w:r>
+      <w:r>
+        <w:t xml:space="preserve"> design was meant to be open to varied</w:t>
+      </w:r>
+      <w:r>
+        <w:t xml:space="preserve"> methods </w:t>
+      </w:r>
+      <w:r>
+        <w:t>used in the study of human movement. Ultimately, these methods are not all that dissimil</w:t>
+      </w:r>
+      <w:r>
+        <w:t>ar to methods in other fields. It is likely those outside the realm of biomechanics would also find this application useful.</w:t>
+      </w:r>
+    </w:p>
+    <w:p>
+      <w:r>
+        <w:t>Some aspects of data processing are outside the scope of the application.</w:t>
+      </w:r>
+      <w:r>
+        <w:t xml:space="preserve"> These </w:t>
+      </w:r>
+      <w:r>
+        <w:t>may</w:t>
+      </w:r>
+      <w:r>
+        <w:t xml:space="preserve"> require dedicated hardware</w:t>
+      </w:r>
+      <w:r>
+        <w:t xml:space="preserve"> or complex software solutions</w:t>
+      </w:r>
+      <w:r>
+        <w:t>, involve high performance computing</w:t>
+      </w:r>
+      <w:r>
+        <w:t xml:space="preserve"> or complex modeling and similation</w:t>
+      </w:r>
+      <w:r>
+        <w:t>.</w:t>
+      </w:r>
     </w:p>
     <w:p>
       <w:pPr>
         <w:pStyle w:val="Heading1"/>
       </w:pPr>
+      <w:bookmarkStart w:id="2" w:name="_Toc117178778"/>
       <w:r>
         <w:t>Overview</w:t>
       </w:r>
-    </w:p>
+      <w:bookmarkEnd w:id="2"/>
+    </w:p>
+    <w:p/>
     <w:p>
       <w:pPr>
         <w:pStyle w:val="Heading1"/>
       </w:pPr>
+      <w:bookmarkStart w:id="3" w:name="_Toc117178779"/>
       <w:r>
         <w:t>Future Work</w:t>
       </w:r>
-    </w:p>
+      <w:bookmarkEnd w:id="3"/>
+    </w:p>
+    <w:p/>
     <w:p>
       <w:pPr>
         <w:pStyle w:val="Heading1"/>
       </w:pPr>
+      <w:bookmarkStart w:id="4" w:name="_Toc117178780"/>
       <w:r>
         <w:t>Main Application</w:t>
       </w:r>
-    </w:p>
+      <w:bookmarkEnd w:id="4"/>
+    </w:p>
+    <w:p/>
     <w:p>
       <w:pPr>
         <w:pStyle w:val="Heading3"/>
       </w:pPr>
+      <w:bookmarkStart w:id="5" w:name="_Toc117178781"/>
       <w:r>
         <w:t>Database Search</w:t>
       </w:r>
-    </w:p>
+      <w:bookmarkEnd w:id="5"/>
+    </w:p>
+    <w:p/>
     <w:p>
       <w:pPr>
         <w:pStyle w:val="Heading3"/>
       </w:pPr>
+      <w:bookmarkStart w:id="6" w:name="_Toc117178782"/>
       <w:r>
         <w:t>Processing</w:t>
       </w:r>
-    </w:p>
+      <w:bookmarkEnd w:id="6"/>
+    </w:p>
+    <w:p/>
     <w:p>
       <w:pPr>
         <w:pStyle w:val="Heading3"/>
       </w:pPr>
+      <w:bookmarkStart w:id="7" w:name="_Toc117178783"/>
       <w:r>
         <w:t>Analysis</w:t>
       </w:r>
-    </w:p>
+      <w:bookmarkEnd w:id="7"/>
+    </w:p>
+    <w:p/>
     <w:p>
       <w:pPr>
         <w:pStyle w:val="Heading3"/>
       </w:pPr>
+      <w:bookmarkStart w:id="8" w:name="_Toc117178784"/>
       <w:r>
         <w:t>Review</w:t>
       </w:r>
-    </w:p>
+      <w:bookmarkEnd w:id="8"/>
+    </w:p>
+    <w:p/>
     <w:p>
       <w:pPr>
         <w:pStyle w:val="Heading3"/>
       </w:pPr>
+      <w:bookmarkStart w:id="9" w:name="_Toc117178785"/>
       <w:r>
         <w:t>Statistics</w:t>
       </w:r>
-    </w:p>
+      <w:bookmarkEnd w:id="9"/>
+    </w:p>
+    <w:p/>
     <w:p>
       <w:pPr>
         <w:pStyle w:val="Heading3"/>
       </w:pPr>
+      <w:bookmarkStart w:id="10" w:name="_Toc117178786"/>
       <w:r>
         <w:t>Export</w:t>
       </w:r>
-    </w:p>
+      <w:bookmarkEnd w:id="10"/>
+    </w:p>
+    <w:p/>
     <w:p>
       <w:pPr>
         <w:pStyle w:val="Heading3"/>
       </w:pPr>
+      <w:bookmarkStart w:id="11" w:name="_Toc117178787"/>
       <w:r>
         <w:t>Configuration</w:t>
       </w:r>
-    </w:p>
+      <w:bookmarkEnd w:id="11"/>
+    </w:p>
+    <w:p/>
     <w:p>
       <w:pPr>
         <w:pStyle w:val="Heading1"/>
       </w:pPr>
-      <w:r>
+      <w:bookmarkStart w:id="12" w:name="_Toc117178788"/>
+      <w:r>
+        <w:lastRenderedPageBreak/>
         <w:t>Analysis Modules</w:t>
       </w:r>
-    </w:p>
+      <w:bookmarkEnd w:id="12"/>
+    </w:p>
+    <w:p/>
     <w:p>
       <w:pPr>
         <w:pStyle w:val="Heading3"/>
       </w:pPr>
+      <w:bookmarkStart w:id="13" w:name="_Toc117178789"/>
       <w:r>
         <w:t>Custom</w:t>
       </w:r>
-    </w:p>
+      <w:bookmarkEnd w:id="13"/>
+    </w:p>
+    <w:p/>
     <w:p>
       <w:pPr>
         <w:pStyle w:val="Heading3"/>
       </w:pPr>
+      <w:bookmarkStart w:id="14" w:name="_Toc117178790"/>
       <w:r>
         <w:t>False Nearest Neighbor</w:t>
       </w:r>
-    </w:p>
+      <w:bookmarkEnd w:id="14"/>
+    </w:p>
+    <w:p/>
     <w:p>
       <w:pPr>
         <w:pStyle w:val="Heading3"/>
       </w:pPr>
+      <w:bookmarkStart w:id="15" w:name="_Toc117178791"/>
       <w:r>
         <w:t>Recurrence Quantification Analysis</w:t>
       </w:r>
-    </w:p>
+      <w:bookmarkEnd w:id="15"/>
+    </w:p>
+    <w:p/>
     <w:p>
       <w:pPr>
         <w:pStyle w:val="Heading3"/>
       </w:pPr>
+      <w:bookmarkStart w:id="16" w:name="_Toc117178792"/>
       <w:r>
         <w:t>Time Lag</w:t>
       </w:r>
-    </w:p>
+      <w:bookmarkEnd w:id="16"/>
+    </w:p>
+    <w:p/>
     <w:p>
       <w:pPr>
         <w:pStyle w:val="Heading1"/>
       </w:pPr>
+      <w:bookmarkStart w:id="17" w:name="_Toc117178793"/>
       <w:r>
         <w:t>Loading Data into BAR</w:t>
       </w:r>
-    </w:p>
+      <w:bookmarkEnd w:id="17"/>
+    </w:p>
+    <w:p/>
     <w:p>
       <w:pPr>
         <w:pStyle w:val="Heading3"/>
       </w:pPr>
+      <w:bookmarkStart w:id="18" w:name="_Toc117178794"/>
       <w:r>
         <w:t>Overview</w:t>
       </w:r>
-    </w:p>
+      <w:bookmarkEnd w:id="18"/>
+    </w:p>
+    <w:p/>
     <w:p>
       <w:pPr>
         <w:pStyle w:val="Heading1"/>
       </w:pPr>
+      <w:bookmarkStart w:id="19" w:name="_Toc117178795"/>
       <w:r>
         <w:t>Process Modules</w:t>
       </w:r>
-    </w:p>
+      <w:bookmarkEnd w:id="19"/>
+    </w:p>
+    <w:p/>
     <w:p>
       <w:pPr>
         <w:pStyle w:val="Heading3"/>
       </w:pPr>
+      <w:bookmarkStart w:id="20" w:name="_Toc117178796"/>
       <w:r>
         <w:t>Groupings</w:t>
       </w:r>
-    </w:p>
+      <w:bookmarkEnd w:id="20"/>
+    </w:p>
+    <w:p/>
     <w:p>
       <w:pPr>
         <w:pStyle w:val="Heading3"/>
       </w:pPr>
+      <w:bookmarkStart w:id="21" w:name="_Toc117178797"/>
       <w:r>
         <w:t>Merge</w:t>
       </w:r>
-    </w:p>
+      <w:bookmarkEnd w:id="21"/>
+    </w:p>
+    <w:p/>
     <w:p>
       <w:pPr>
         <w:pStyle w:val="Heading3"/>
       </w:pPr>
+      <w:bookmarkStart w:id="22" w:name="_Toc117178798"/>
       <w:r>
         <w:t>Segment</w:t>
       </w:r>
-    </w:p>
+      <w:bookmarkEnd w:id="22"/>
+    </w:p>
+    <w:p/>
     <w:p>
       <w:pPr>
         <w:pStyle w:val="Heading3"/>
       </w:pPr>
+      <w:bookmarkStart w:id="23" w:name="_Toc117178799"/>
       <w:r>
         <w:t>Treatment</w:t>
       </w:r>
-    </w:p>
+      <w:bookmarkEnd w:id="23"/>
+    </w:p>
+    <w:p/>
     <w:p>
       <w:pPr>
         <w:pStyle w:val="Heading1"/>
       </w:pPr>
+      <w:bookmarkStart w:id="24" w:name="_Toc117178800"/>
       <w:r>
         <w:t>Review Modules</w:t>
       </w:r>
-    </w:p>
+      <w:bookmarkEnd w:id="24"/>
+    </w:p>
+    <w:p/>
     <w:p>
       <w:pPr>
         <w:pStyle w:val="Heading3"/>
       </w:pPr>
+      <w:bookmarkStart w:id="25" w:name="_Toc117178801"/>
       <w:r>
         <w:t>Raw</w:t>
       </w:r>
-    </w:p>
+      <w:bookmarkEnd w:id="25"/>
+    </w:p>
+    <w:p/>
     <w:p>
       <w:pPr>
         <w:pStyle w:val="Heading3"/>
       </w:pPr>
+      <w:bookmarkStart w:id="26" w:name="_Toc117178802"/>
       <w:r>
         <w:t>False Nearest Neighbor</w:t>
       </w:r>
-    </w:p>
+      <w:bookmarkEnd w:id="26"/>
+    </w:p>
+    <w:p/>
     <w:p>
       <w:pPr>
         <w:pStyle w:val="Heading3"/>
       </w:pPr>
+      <w:bookmarkStart w:id="27" w:name="_Toc117178803"/>
       <w:r>
         <w:t>Recurrence Quantification Analysis</w:t>
       </w:r>
-    </w:p>
+      <w:bookmarkEnd w:id="27"/>
+    </w:p>
+    <w:p/>
     <w:p>
       <w:pPr>
         <w:pStyle w:val="Heading3"/>
       </w:pPr>
-      <w:r>
+      <w:bookmarkStart w:id="28" w:name="_Toc117178804"/>
+      <w:r>
+        <w:lastRenderedPageBreak/>
         <w:t>Time Lag</w:t>
       </w:r>
-    </w:p>
+      <w:bookmarkEnd w:id="28"/>
+    </w:p>
+    <w:p/>
+    <w:p>
+      <w:pPr>
+        <w:pStyle w:val="Heading1"/>
+      </w:pPr>
+      <w:bookmarkStart w:id="29" w:name="_Toc117178805"/>
+      <w:r>
+        <w:t>Quality Review</w:t>
+      </w:r>
+      <w:bookmarkEnd w:id="29"/>
+    </w:p>
+    <w:p/>
     <w:p/>
     <w:sectPr>
       <w:pgSz w:w="12240" w:h="15840"/>
@@ -909,6 +3169,54 @@
       <w:szCs w:val="24"/>
     </w:rPr>
   </w:style>
+  <w:style w:type="paragraph" w:styleId="TOCHeading">
+    <w:name w:val="TOC Heading"/>
+    <w:basedOn w:val="Heading1"/>
+    <w:next w:val="Normal"/>
+    <w:uiPriority w:val="39"/>
+    <w:unhideWhenUsed/>
+    <w:qFormat/>
+    <w:rsid w:val="0003208E"/>
+    <w:pPr>
+      <w:outlineLvl w:val="9"/>
+    </w:pPr>
+  </w:style>
+  <w:style w:type="paragraph" w:styleId="TOC1">
+    <w:name w:val="toc 1"/>
+    <w:basedOn w:val="Normal"/>
+    <w:next w:val="Normal"/>
+    <w:autoRedefine/>
+    <w:uiPriority w:val="39"/>
+    <w:unhideWhenUsed/>
+    <w:rsid w:val="0003208E"/>
+    <w:pPr>
+      <w:spacing w:after="100"/>
+    </w:pPr>
+  </w:style>
+  <w:style w:type="paragraph" w:styleId="TOC3">
+    <w:name w:val="toc 3"/>
+    <w:basedOn w:val="Normal"/>
+    <w:next w:val="Normal"/>
+    <w:autoRedefine/>
+    <w:uiPriority w:val="39"/>
+    <w:unhideWhenUsed/>
+    <w:rsid w:val="0003208E"/>
+    <w:pPr>
+      <w:spacing w:after="100"/>
+      <w:ind w:left="440"/>
+    </w:pPr>
+  </w:style>
+  <w:style w:type="character" w:styleId="Hyperlink">
+    <w:name w:val="Hyperlink"/>
+    <w:basedOn w:val="DefaultParagraphFont"/>
+    <w:uiPriority w:val="99"/>
+    <w:unhideWhenUsed/>
+    <w:rsid w:val="0003208E"/>
+    <w:rPr>
+      <w:color w:val="0563C1" w:themeColor="hyperlink"/>
+      <w:u w:val="single"/>
+    </w:rPr>
+  </w:style>
 </w:styles>
 </file>
 
@@ -1205,4 +3513,16 @@
     </a:ext>
   </a:extLst>
 </a:theme>
+</file>
+
+<file path=customXml/item1.xml><?xml version="1.0" encoding="utf-8"?>
+<b:Sources xmlns:b="http://schemas.openxmlformats.org/officeDocument/2006/bibliography" xmlns="http://schemas.openxmlformats.org/officeDocument/2006/bibliography" SelectedStyle="\APASixthEditionOfficeOnline.xsl" StyleName="APA" Version="6"/>
+</file>
+
+<file path=customXml/itemProps1.xml><?xml version="1.0" encoding="utf-8"?>
+<ds:datastoreItem xmlns:ds="http://schemas.openxmlformats.org/officeDocument/2006/customXml" ds:itemID="{27578915-A181-45B1-83BB-3F0AC68B1A8E}">
+  <ds:schemaRefs>
+    <ds:schemaRef ds:uri="http://schemas.openxmlformats.org/officeDocument/2006/bibliography"/>
+  </ds:schemaRefs>
+</ds:datastoreItem>
 </file>
</xml_diff>

<commit_message>
Added an export option.
Added an option to export tabular results from the results data types. Finished writing an analysis script to determine code dependencies. Added information on them to the user manual.
</commit_message>
<xml_diff>
--- a/BAR User Manual.docx
+++ b/BAR User Manual.docx
@@ -133,7 +133,7 @@
           <w:r>
             <w:fldChar w:fldCharType="separate"/>
           </w:r>
-          <w:hyperlink w:anchor="_Toc121754500" w:history="1">
+          <w:hyperlink w:anchor="_Toc121921873" w:history="1">
             <w:r>
               <w:rPr>
                 <w:rStyle w:val="Hyperlink"/>
@@ -160,7 +160,7 @@
                 <w:noProof/>
                 <w:webHidden/>
               </w:rPr>
-              <w:instrText xml:space="preserve"> PAGEREF _Toc121754500 \h </w:instrText>
+              <w:instrText xml:space="preserve"> PAGEREF _Toc121921873 \h </w:instrText>
             </w:r>
             <w:r>
               <w:rPr>
@@ -202,7 +202,7 @@
               <w:noProof/>
             </w:rPr>
           </w:pPr>
-          <w:hyperlink w:anchor="_Toc121754501" w:history="1">
+          <w:hyperlink w:anchor="_Toc121921874" w:history="1">
             <w:r>
               <w:rPr>
                 <w:rStyle w:val="Hyperlink"/>
@@ -229,7 +229,7 @@
                 <w:noProof/>
                 <w:webHidden/>
               </w:rPr>
-              <w:instrText xml:space="preserve"> PAGEREF _Toc121754501 \h </w:instrText>
+              <w:instrText xml:space="preserve"> PAGEREF _Toc121921874 \h </w:instrText>
             </w:r>
             <w:r>
               <w:rPr>
@@ -271,7 +271,7 @@
               <w:noProof/>
             </w:rPr>
           </w:pPr>
-          <w:hyperlink w:anchor="_Toc121754502" w:history="1">
+          <w:hyperlink w:anchor="_Toc121921875" w:history="1">
             <w:r>
               <w:rPr>
                 <w:rStyle w:val="Hyperlink"/>
@@ -298,7 +298,7 @@
                 <w:noProof/>
                 <w:webHidden/>
               </w:rPr>
-              <w:instrText xml:space="preserve"> PAGEREF _Toc121754502 \h </w:instrText>
+              <w:instrText xml:space="preserve"> PAGEREF _Toc121921875 \h </w:instrText>
             </w:r>
             <w:r>
               <w:rPr>
@@ -340,7 +340,7 @@
               <w:noProof/>
             </w:rPr>
           </w:pPr>
-          <w:hyperlink w:anchor="_Toc121754503" w:history="1">
+          <w:hyperlink w:anchor="_Toc121921876" w:history="1">
             <w:r>
               <w:rPr>
                 <w:rStyle w:val="Hyperlink"/>
@@ -367,7 +367,7 @@
                 <w:noProof/>
                 <w:webHidden/>
               </w:rPr>
-              <w:instrText xml:space="preserve"> PAGEREF _Toc121754503 \h </w:instrText>
+              <w:instrText xml:space="preserve"> PAGEREF _Toc121921876 \h </w:instrText>
             </w:r>
             <w:r>
               <w:rPr>
@@ -409,7 +409,7 @@
               <w:noProof/>
             </w:rPr>
           </w:pPr>
-          <w:hyperlink w:anchor="_Toc121754504" w:history="1">
+          <w:hyperlink w:anchor="_Toc121921877" w:history="1">
             <w:r>
               <w:rPr>
                 <w:rStyle w:val="Hyperlink"/>
@@ -436,7 +436,7 @@
                 <w:noProof/>
                 <w:webHidden/>
               </w:rPr>
-              <w:instrText xml:space="preserve"> PAGEREF _Toc121754504 \h </w:instrText>
+              <w:instrText xml:space="preserve"> PAGEREF _Toc121921877 \h </w:instrText>
             </w:r>
             <w:r>
               <w:rPr>
@@ -474,10 +474,11 @@
               <w:tab w:val="right" w:leader="dot" w:pos="9350"/>
             </w:tabs>
             <w:rPr>
+              <w:rFonts w:eastAsiaTheme="minorEastAsia"/>
               <w:noProof/>
             </w:rPr>
           </w:pPr>
-          <w:hyperlink w:anchor="_Toc121754505" w:history="1">
+          <w:hyperlink w:anchor="_Toc121921878" w:history="1">
             <w:r>
               <w:rPr>
                 <w:rStyle w:val="Hyperlink"/>
@@ -504,7 +505,7 @@
                 <w:noProof/>
                 <w:webHidden/>
               </w:rPr>
-              <w:instrText xml:space="preserve"> PAGEREF _Toc121754505 \h </w:instrText>
+              <w:instrText xml:space="preserve"> PAGEREF _Toc121921878 \h </w:instrText>
             </w:r>
             <w:r>
               <w:rPr>
@@ -546,7 +547,7 @@
               <w:noProof/>
             </w:rPr>
           </w:pPr>
-          <w:hyperlink w:anchor="_Toc121754506" w:history="1">
+          <w:hyperlink w:anchor="_Toc121921879" w:history="1">
             <w:r>
               <w:rPr>
                 <w:rStyle w:val="Hyperlink"/>
@@ -573,7 +574,7 @@
                 <w:noProof/>
                 <w:webHidden/>
               </w:rPr>
-              <w:instrText xml:space="preserve"> PAGEREF _Toc121754506 \h </w:instrText>
+              <w:instrText xml:space="preserve"> PAGEREF _Toc121921879 \h </w:instrText>
             </w:r>
             <w:r>
               <w:rPr>
@@ -593,7 +594,7 @@
                 <w:noProof/>
                 <w:webHidden/>
               </w:rPr>
-              <w:t>4</w:t>
+              <w:t>5</w:t>
             </w:r>
             <w:r>
               <w:rPr>
@@ -611,10 +612,11 @@
               <w:tab w:val="right" w:leader="dot" w:pos="9350"/>
             </w:tabs>
             <w:rPr>
+              <w:rFonts w:eastAsiaTheme="minorEastAsia"/>
               <w:noProof/>
             </w:rPr>
           </w:pPr>
-          <w:hyperlink w:anchor="_Toc121754507" w:history="1">
+          <w:hyperlink w:anchor="_Toc121921880" w:history="1">
             <w:r>
               <w:rPr>
                 <w:rStyle w:val="Hyperlink"/>
@@ -641,7 +643,7 @@
                 <w:noProof/>
                 <w:webHidden/>
               </w:rPr>
-              <w:instrText xml:space="preserve"> PAGEREF _Toc121754507 \h </w:instrText>
+              <w:instrText xml:space="preserve"> PAGEREF _Toc121921880 \h </w:instrText>
             </w:r>
             <w:r>
               <w:rPr>
@@ -661,7 +663,7 @@
                 <w:noProof/>
                 <w:webHidden/>
               </w:rPr>
-              <w:t>4</w:t>
+              <w:t>5</w:t>
             </w:r>
             <w:r>
               <w:rPr>
@@ -679,10 +681,11 @@
               <w:tab w:val="right" w:leader="dot" w:pos="9350"/>
             </w:tabs>
             <w:rPr>
+              <w:rFonts w:eastAsiaTheme="minorEastAsia"/>
               <w:noProof/>
             </w:rPr>
           </w:pPr>
-          <w:hyperlink w:anchor="_Toc121754508" w:history="1">
+          <w:hyperlink w:anchor="_Toc121921881" w:history="1">
             <w:r>
               <w:rPr>
                 <w:rStyle w:val="Hyperlink"/>
@@ -709,7 +712,7 @@
                 <w:noProof/>
                 <w:webHidden/>
               </w:rPr>
-              <w:instrText xml:space="preserve"> PAGEREF _Toc121754508 \h </w:instrText>
+              <w:instrText xml:space="preserve"> PAGEREF _Toc121921881 \h </w:instrText>
             </w:r>
             <w:r>
               <w:rPr>
@@ -729,7 +732,7 @@
                 <w:noProof/>
                 <w:webHidden/>
               </w:rPr>
-              <w:t>4</w:t>
+              <w:t>5</w:t>
             </w:r>
             <w:r>
               <w:rPr>
@@ -747,10 +750,11 @@
               <w:tab w:val="right" w:leader="dot" w:pos="9350"/>
             </w:tabs>
             <w:rPr>
+              <w:rFonts w:eastAsiaTheme="minorEastAsia"/>
               <w:noProof/>
             </w:rPr>
           </w:pPr>
-          <w:hyperlink w:anchor="_Toc121754509" w:history="1">
+          <w:hyperlink w:anchor="_Toc121921882" w:history="1">
             <w:r>
               <w:rPr>
                 <w:rStyle w:val="Hyperlink"/>
@@ -777,7 +781,7 @@
                 <w:noProof/>
                 <w:webHidden/>
               </w:rPr>
-              <w:instrText xml:space="preserve"> PAGEREF _Toc121754509 \h </w:instrText>
+              <w:instrText xml:space="preserve"> PAGEREF _Toc121921882 \h </w:instrText>
             </w:r>
             <w:r>
               <w:rPr>
@@ -797,7 +801,7 @@
                 <w:noProof/>
                 <w:webHidden/>
               </w:rPr>
-              <w:t>4</w:t>
+              <w:t>5</w:t>
             </w:r>
             <w:r>
               <w:rPr>
@@ -815,10 +819,11 @@
               <w:tab w:val="right" w:leader="dot" w:pos="9350"/>
             </w:tabs>
             <w:rPr>
+              <w:rFonts w:eastAsiaTheme="minorEastAsia"/>
               <w:noProof/>
             </w:rPr>
           </w:pPr>
-          <w:hyperlink w:anchor="_Toc121754510" w:history="1">
+          <w:hyperlink w:anchor="_Toc121921883" w:history="1">
             <w:r>
               <w:rPr>
                 <w:rStyle w:val="Hyperlink"/>
@@ -845,7 +850,7 @@
                 <w:noProof/>
                 <w:webHidden/>
               </w:rPr>
-              <w:instrText xml:space="preserve"> PAGEREF _Toc121754510 \h </w:instrText>
+              <w:instrText xml:space="preserve"> PAGEREF _Toc121921883 \h </w:instrText>
             </w:r>
             <w:r>
               <w:rPr>
@@ -865,7 +870,7 @@
                 <w:noProof/>
                 <w:webHidden/>
               </w:rPr>
-              <w:t>4</w:t>
+              <w:t>5</w:t>
             </w:r>
             <w:r>
               <w:rPr>
@@ -883,10 +888,11 @@
               <w:tab w:val="right" w:leader="dot" w:pos="9350"/>
             </w:tabs>
             <w:rPr>
+              <w:rFonts w:eastAsiaTheme="minorEastAsia"/>
               <w:noProof/>
             </w:rPr>
           </w:pPr>
-          <w:hyperlink w:anchor="_Toc121754511" w:history="1">
+          <w:hyperlink w:anchor="_Toc121921884" w:history="1">
             <w:r>
               <w:rPr>
                 <w:rStyle w:val="Hyperlink"/>
@@ -913,7 +919,7 @@
                 <w:noProof/>
                 <w:webHidden/>
               </w:rPr>
-              <w:instrText xml:space="preserve"> PAGEREF _Toc121754511 \h </w:instrText>
+              <w:instrText xml:space="preserve"> PAGEREF _Toc121921884 \h </w:instrText>
             </w:r>
             <w:r>
               <w:rPr>
@@ -933,7 +939,7 @@
                 <w:noProof/>
                 <w:webHidden/>
               </w:rPr>
-              <w:t>4</w:t>
+              <w:t>5</w:t>
             </w:r>
             <w:r>
               <w:rPr>
@@ -951,10 +957,11 @@
               <w:tab w:val="right" w:leader="dot" w:pos="9350"/>
             </w:tabs>
             <w:rPr>
+              <w:rFonts w:eastAsiaTheme="minorEastAsia"/>
               <w:noProof/>
             </w:rPr>
           </w:pPr>
-          <w:hyperlink w:anchor="_Toc121754512" w:history="1">
+          <w:hyperlink w:anchor="_Toc121921885" w:history="1">
             <w:r>
               <w:rPr>
                 <w:rStyle w:val="Hyperlink"/>
@@ -981,7 +988,7 @@
                 <w:noProof/>
                 <w:webHidden/>
               </w:rPr>
-              <w:instrText xml:space="preserve"> PAGEREF _Toc121754512 \h </w:instrText>
+              <w:instrText xml:space="preserve"> PAGEREF _Toc121921885 \h </w:instrText>
             </w:r>
             <w:r>
               <w:rPr>
@@ -1001,7 +1008,7 @@
                 <w:noProof/>
                 <w:webHidden/>
               </w:rPr>
-              <w:t>4</w:t>
+              <w:t>6</w:t>
             </w:r>
             <w:r>
               <w:rPr>
@@ -1023,7 +1030,7 @@
               <w:noProof/>
             </w:rPr>
           </w:pPr>
-          <w:hyperlink w:anchor="_Toc121754513" w:history="1">
+          <w:hyperlink w:anchor="_Toc121921886" w:history="1">
             <w:r>
               <w:rPr>
                 <w:rStyle w:val="Hyperlink"/>
@@ -1050,7 +1057,7 @@
                 <w:noProof/>
                 <w:webHidden/>
               </w:rPr>
-              <w:instrText xml:space="preserve"> PAGEREF _Toc121754513 \h </w:instrText>
+              <w:instrText xml:space="preserve"> PAGEREF _Toc121921886 \h </w:instrText>
             </w:r>
             <w:r>
               <w:rPr>
@@ -1070,7 +1077,7 @@
                 <w:noProof/>
                 <w:webHidden/>
               </w:rPr>
-              <w:t>4</w:t>
+              <w:t>6</w:t>
             </w:r>
             <w:r>
               <w:rPr>
@@ -1088,10 +1095,11 @@
               <w:tab w:val="right" w:leader="dot" w:pos="9350"/>
             </w:tabs>
             <w:rPr>
+              <w:rFonts w:eastAsiaTheme="minorEastAsia"/>
               <w:noProof/>
             </w:rPr>
           </w:pPr>
-          <w:hyperlink w:anchor="_Toc121754514" w:history="1">
+          <w:hyperlink w:anchor="_Toc121921887" w:history="1">
             <w:r>
               <w:rPr>
                 <w:rStyle w:val="Hyperlink"/>
@@ -1118,7 +1126,7 @@
                 <w:noProof/>
                 <w:webHidden/>
               </w:rPr>
-              <w:instrText xml:space="preserve"> PAGEREF _Toc121754514 \h </w:instrText>
+              <w:instrText xml:space="preserve"> PAGEREF _Toc121921887 \h </w:instrText>
             </w:r>
             <w:r>
               <w:rPr>
@@ -1138,7 +1146,7 @@
                 <w:noProof/>
                 <w:webHidden/>
               </w:rPr>
-              <w:t>4</w:t>
+              <w:t>6</w:t>
             </w:r>
             <w:r>
               <w:rPr>
@@ -1156,16 +1164,17 @@
               <w:tab w:val="right" w:leader="dot" w:pos="9350"/>
             </w:tabs>
             <w:rPr>
+              <w:rFonts w:eastAsiaTheme="minorEastAsia"/>
               <w:noProof/>
             </w:rPr>
           </w:pPr>
-          <w:hyperlink w:anchor="_Toc121754515" w:history="1">
+          <w:hyperlink w:anchor="_Toc121921888" w:history="1">
             <w:r>
               <w:rPr>
                 <w:rStyle w:val="Hyperlink"/>
                 <w:noProof/>
               </w:rPr>
-              <w:t>False Nearest Neighbor</w:t>
+              <w:t>QST</w:t>
             </w:r>
             <w:r>
               <w:rPr>
@@ -1186,7 +1195,7 @@
                 <w:noProof/>
                 <w:webHidden/>
               </w:rPr>
-              <w:instrText xml:space="preserve"> PAGEREF _Toc121754515 \h </w:instrText>
+              <w:instrText xml:space="preserve"> PAGEREF _Toc121921888 \h </w:instrText>
             </w:r>
             <w:r>
               <w:rPr>
@@ -1206,7 +1215,145 @@
                 <w:noProof/>
                 <w:webHidden/>
               </w:rPr>
-              <w:t>4</w:t>
+              <w:t>6</w:t>
+            </w:r>
+            <w:r>
+              <w:rPr>
+                <w:noProof/>
+                <w:webHidden/>
+              </w:rPr>
+              <w:fldChar w:fldCharType="end"/>
+            </w:r>
+          </w:hyperlink>
+        </w:p>
+        <w:p>
+          <w:pPr>
+            <w:pStyle w:val="TOC3"/>
+            <w:tabs>
+              <w:tab w:val="right" w:leader="dot" w:pos="9350"/>
+            </w:tabs>
+            <w:rPr>
+              <w:rFonts w:eastAsiaTheme="minorEastAsia"/>
+              <w:noProof/>
+            </w:rPr>
+          </w:pPr>
+          <w:hyperlink w:anchor="_Toc121921889" w:history="1">
+            <w:r>
+              <w:rPr>
+                <w:rStyle w:val="Hyperlink"/>
+                <w:noProof/>
+              </w:rPr>
+              <w:t>Assumptions</w:t>
+            </w:r>
+            <w:r>
+              <w:rPr>
+                <w:noProof/>
+                <w:webHidden/>
+              </w:rPr>
+              <w:tab/>
+            </w:r>
+            <w:r>
+              <w:rPr>
+                <w:noProof/>
+                <w:webHidden/>
+              </w:rPr>
+              <w:fldChar w:fldCharType="begin"/>
+            </w:r>
+            <w:r>
+              <w:rPr>
+                <w:noProof/>
+                <w:webHidden/>
+              </w:rPr>
+              <w:instrText xml:space="preserve"> PAGEREF _Toc121921889 \h </w:instrText>
+            </w:r>
+            <w:r>
+              <w:rPr>
+                <w:noProof/>
+                <w:webHidden/>
+              </w:rPr>
+            </w:r>
+            <w:r>
+              <w:rPr>
+                <w:noProof/>
+                <w:webHidden/>
+              </w:rPr>
+              <w:fldChar w:fldCharType="separate"/>
+            </w:r>
+            <w:r>
+              <w:rPr>
+                <w:noProof/>
+                <w:webHidden/>
+              </w:rPr>
+              <w:t>6</w:t>
+            </w:r>
+            <w:r>
+              <w:rPr>
+                <w:noProof/>
+                <w:webHidden/>
+              </w:rPr>
+              <w:fldChar w:fldCharType="end"/>
+            </w:r>
+          </w:hyperlink>
+        </w:p>
+        <w:p>
+          <w:pPr>
+            <w:pStyle w:val="TOC3"/>
+            <w:tabs>
+              <w:tab w:val="right" w:leader="dot" w:pos="9350"/>
+            </w:tabs>
+            <w:rPr>
+              <w:rFonts w:eastAsiaTheme="minorEastAsia"/>
+              <w:noProof/>
+            </w:rPr>
+          </w:pPr>
+          <w:hyperlink w:anchor="_Toc121921890" w:history="1">
+            <w:r>
+              <w:rPr>
+                <w:rStyle w:val="Hyperlink"/>
+                <w:noProof/>
+              </w:rPr>
+              <w:t>Results</w:t>
+            </w:r>
+            <w:r>
+              <w:rPr>
+                <w:noProof/>
+                <w:webHidden/>
+              </w:rPr>
+              <w:tab/>
+            </w:r>
+            <w:r>
+              <w:rPr>
+                <w:noProof/>
+                <w:webHidden/>
+              </w:rPr>
+              <w:fldChar w:fldCharType="begin"/>
+            </w:r>
+            <w:r>
+              <w:rPr>
+                <w:noProof/>
+                <w:webHidden/>
+              </w:rPr>
+              <w:instrText xml:space="preserve"> PAGEREF _Toc121921890 \h </w:instrText>
+            </w:r>
+            <w:r>
+              <w:rPr>
+                <w:noProof/>
+                <w:webHidden/>
+              </w:rPr>
+            </w:r>
+            <w:r>
+              <w:rPr>
+                <w:noProof/>
+                <w:webHidden/>
+              </w:rPr>
+              <w:fldChar w:fldCharType="separate"/>
+            </w:r>
+            <w:r>
+              <w:rPr>
+                <w:noProof/>
+                <w:webHidden/>
+              </w:rPr>
+              <w:t>6</w:t>
             </w:r>
             <w:r>
               <w:rPr>
@@ -1224,16 +1371,17 @@
               <w:tab w:val="right" w:leader="dot" w:pos="9350"/>
             </w:tabs>
             <w:rPr>
+              <w:rFonts w:eastAsiaTheme="minorEastAsia"/>
               <w:noProof/>
             </w:rPr>
           </w:pPr>
-          <w:hyperlink w:anchor="_Toc121754516" w:history="1">
+          <w:hyperlink w:anchor="_Toc121921891" w:history="1">
             <w:r>
               <w:rPr>
                 <w:rStyle w:val="Hyperlink"/>
                 <w:noProof/>
               </w:rPr>
-              <w:t>Recurrence Quantification Analysis</w:t>
+              <w:t>False Nearest Neighbor</w:t>
             </w:r>
             <w:r>
               <w:rPr>
@@ -1254,7 +1402,7 @@
                 <w:noProof/>
                 <w:webHidden/>
               </w:rPr>
-              <w:instrText xml:space="preserve"> PAGEREF _Toc121754516 \h </w:instrText>
+              <w:instrText xml:space="preserve"> PAGEREF _Toc121921891 \h </w:instrText>
             </w:r>
             <w:r>
               <w:rPr>
@@ -1274,7 +1422,7 @@
                 <w:noProof/>
                 <w:webHidden/>
               </w:rPr>
-              <w:t>5</w:t>
+              <w:t>7</w:t>
             </w:r>
             <w:r>
               <w:rPr>
@@ -1292,15 +1440,85 @@
               <w:tab w:val="right" w:leader="dot" w:pos="9350"/>
             </w:tabs>
             <w:rPr>
+              <w:rFonts w:eastAsiaTheme="minorEastAsia"/>
               <w:noProof/>
             </w:rPr>
           </w:pPr>
-          <w:hyperlink w:anchor="_Toc121754517" w:history="1">
+          <w:hyperlink w:anchor="_Toc121921892" w:history="1">
             <w:r>
               <w:rPr>
                 <w:rStyle w:val="Hyperlink"/>
                 <w:noProof/>
               </w:rPr>
+              <w:t>Recurrence Quantification Analysis</w:t>
+            </w:r>
+            <w:r>
+              <w:rPr>
+                <w:noProof/>
+                <w:webHidden/>
+              </w:rPr>
+              <w:tab/>
+            </w:r>
+            <w:r>
+              <w:rPr>
+                <w:noProof/>
+                <w:webHidden/>
+              </w:rPr>
+              <w:fldChar w:fldCharType="begin"/>
+            </w:r>
+            <w:r>
+              <w:rPr>
+                <w:noProof/>
+                <w:webHidden/>
+              </w:rPr>
+              <w:instrText xml:space="preserve"> PAGEREF _Toc121921892 \h </w:instrText>
+            </w:r>
+            <w:r>
+              <w:rPr>
+                <w:noProof/>
+                <w:webHidden/>
+              </w:rPr>
+            </w:r>
+            <w:r>
+              <w:rPr>
+                <w:noProof/>
+                <w:webHidden/>
+              </w:rPr>
+              <w:fldChar w:fldCharType="separate"/>
+            </w:r>
+            <w:r>
+              <w:rPr>
+                <w:noProof/>
+                <w:webHidden/>
+              </w:rPr>
+              <w:t>7</w:t>
+            </w:r>
+            <w:r>
+              <w:rPr>
+                <w:noProof/>
+                <w:webHidden/>
+              </w:rPr>
+              <w:fldChar w:fldCharType="end"/>
+            </w:r>
+          </w:hyperlink>
+        </w:p>
+        <w:p>
+          <w:pPr>
+            <w:pStyle w:val="TOC2"/>
+            <w:tabs>
+              <w:tab w:val="right" w:leader="dot" w:pos="9350"/>
+            </w:tabs>
+            <w:rPr>
+              <w:rFonts w:eastAsiaTheme="minorEastAsia"/>
+              <w:noProof/>
+            </w:rPr>
+          </w:pPr>
+          <w:hyperlink w:anchor="_Toc121921893" w:history="1">
+            <w:r>
+              <w:rPr>
+                <w:rStyle w:val="Hyperlink"/>
+                <w:noProof/>
+              </w:rPr>
               <w:t>Time Lag</w:t>
             </w:r>
             <w:r>
@@ -1322,7 +1540,7 @@
                 <w:noProof/>
                 <w:webHidden/>
               </w:rPr>
-              <w:instrText xml:space="preserve"> PAGEREF _Toc121754517 \h </w:instrText>
+              <w:instrText xml:space="preserve"> PAGEREF _Toc121921893 \h </w:instrText>
             </w:r>
             <w:r>
               <w:rPr>
@@ -1342,7 +1560,7 @@
                 <w:noProof/>
                 <w:webHidden/>
               </w:rPr>
-              <w:t>5</w:t>
+              <w:t>7</w:t>
             </w:r>
             <w:r>
               <w:rPr>
@@ -1364,7 +1582,7 @@
               <w:noProof/>
             </w:rPr>
           </w:pPr>
-          <w:hyperlink w:anchor="_Toc121754518" w:history="1">
+          <w:hyperlink w:anchor="_Toc121921894" w:history="1">
             <w:r>
               <w:rPr>
                 <w:rStyle w:val="Hyperlink"/>
@@ -1391,7 +1609,7 @@
                 <w:noProof/>
                 <w:webHidden/>
               </w:rPr>
-              <w:instrText xml:space="preserve"> PAGEREF _Toc121754518 \h </w:instrText>
+              <w:instrText xml:space="preserve"> PAGEREF _Toc121921894 \h </w:instrText>
             </w:r>
             <w:r>
               <w:rPr>
@@ -1411,7 +1629,7 @@
                 <w:noProof/>
                 <w:webHidden/>
               </w:rPr>
-              <w:t>5</w:t>
+              <w:t>7</w:t>
             </w:r>
             <w:r>
               <w:rPr>
@@ -1433,7 +1651,7 @@
               <w:noProof/>
             </w:rPr>
           </w:pPr>
-          <w:hyperlink w:anchor="_Toc121754519" w:history="1">
+          <w:hyperlink w:anchor="_Toc121921895" w:history="1">
             <w:r>
               <w:rPr>
                 <w:rStyle w:val="Hyperlink"/>
@@ -1460,7 +1678,7 @@
                 <w:noProof/>
                 <w:webHidden/>
               </w:rPr>
-              <w:instrText xml:space="preserve"> PAGEREF _Toc121754519 \h </w:instrText>
+              <w:instrText xml:space="preserve"> PAGEREF _Toc121921895 \h </w:instrText>
             </w:r>
             <w:r>
               <w:rPr>
@@ -1480,7 +1698,7 @@
                 <w:noProof/>
                 <w:webHidden/>
               </w:rPr>
-              <w:t>5</w:t>
+              <w:t>7</w:t>
             </w:r>
             <w:r>
               <w:rPr>
@@ -1502,7 +1720,7 @@
               <w:noProof/>
             </w:rPr>
           </w:pPr>
-          <w:hyperlink w:anchor="_Toc121754520" w:history="1">
+          <w:hyperlink w:anchor="_Toc121921896" w:history="1">
             <w:r>
               <w:rPr>
                 <w:rStyle w:val="Hyperlink"/>
@@ -1529,7 +1747,7 @@
                 <w:noProof/>
                 <w:webHidden/>
               </w:rPr>
-              <w:instrText xml:space="preserve"> PAGEREF _Toc121754520 \h </w:instrText>
+              <w:instrText xml:space="preserve"> PAGEREF _Toc121921896 \h </w:instrText>
             </w:r>
             <w:r>
               <w:rPr>
@@ -1549,7 +1767,7 @@
                 <w:noProof/>
                 <w:webHidden/>
               </w:rPr>
-              <w:t>5</w:t>
+              <w:t>7</w:t>
             </w:r>
             <w:r>
               <w:rPr>
@@ -1571,7 +1789,7 @@
               <w:noProof/>
             </w:rPr>
           </w:pPr>
-          <w:hyperlink w:anchor="_Toc121754521" w:history="1">
+          <w:hyperlink w:anchor="_Toc121921897" w:history="1">
             <w:r>
               <w:rPr>
                 <w:rStyle w:val="Hyperlink"/>
@@ -1598,7 +1816,7 @@
                 <w:noProof/>
                 <w:webHidden/>
               </w:rPr>
-              <w:instrText xml:space="preserve"> PAGEREF _Toc121754521 \h </w:instrText>
+              <w:instrText xml:space="preserve"> PAGEREF _Toc121921897 \h </w:instrText>
             </w:r>
             <w:r>
               <w:rPr>
@@ -1618,7 +1836,7 @@
                 <w:noProof/>
                 <w:webHidden/>
               </w:rPr>
-              <w:t>5</w:t>
+              <w:t>7</w:t>
             </w:r>
             <w:r>
               <w:rPr>
@@ -1640,7 +1858,7 @@
               <w:noProof/>
             </w:rPr>
           </w:pPr>
-          <w:hyperlink w:anchor="_Toc121754522" w:history="1">
+          <w:hyperlink w:anchor="_Toc121921898" w:history="1">
             <w:r>
               <w:rPr>
                 <w:rStyle w:val="Hyperlink"/>
@@ -1667,7 +1885,7 @@
                 <w:noProof/>
                 <w:webHidden/>
               </w:rPr>
-              <w:instrText xml:space="preserve"> PAGEREF _Toc121754522 \h </w:instrText>
+              <w:instrText xml:space="preserve"> PAGEREF _Toc121921898 \h </w:instrText>
             </w:r>
             <w:r>
               <w:rPr>
@@ -1687,7 +1905,7 @@
                 <w:noProof/>
                 <w:webHidden/>
               </w:rPr>
-              <w:t>5</w:t>
+              <w:t>7</w:t>
             </w:r>
             <w:r>
               <w:rPr>
@@ -1709,7 +1927,7 @@
               <w:noProof/>
             </w:rPr>
           </w:pPr>
-          <w:hyperlink w:anchor="_Toc121754523" w:history="1">
+          <w:hyperlink w:anchor="_Toc121921899" w:history="1">
             <w:r>
               <w:rPr>
                 <w:rStyle w:val="Hyperlink"/>
@@ -1736,7 +1954,7 @@
                 <w:noProof/>
                 <w:webHidden/>
               </w:rPr>
-              <w:instrText xml:space="preserve"> PAGEREF _Toc121754523 \h </w:instrText>
+              <w:instrText xml:space="preserve"> PAGEREF _Toc121921899 \h </w:instrText>
             </w:r>
             <w:r>
               <w:rPr>
@@ -1756,7 +1974,7 @@
                 <w:noProof/>
                 <w:webHidden/>
               </w:rPr>
-              <w:t>5</w:t>
+              <w:t>7</w:t>
             </w:r>
             <w:r>
               <w:rPr>
@@ -1778,7 +1996,7 @@
               <w:noProof/>
             </w:rPr>
           </w:pPr>
-          <w:hyperlink w:anchor="_Toc121754524" w:history="1">
+          <w:hyperlink w:anchor="_Toc121921900" w:history="1">
             <w:r>
               <w:rPr>
                 <w:rStyle w:val="Hyperlink"/>
@@ -1805,7 +2023,7 @@
                 <w:noProof/>
                 <w:webHidden/>
               </w:rPr>
-              <w:instrText xml:space="preserve"> PAGEREF _Toc121754524 \h </w:instrText>
+              <w:instrText xml:space="preserve"> PAGEREF _Toc121921900 \h </w:instrText>
             </w:r>
             <w:r>
               <w:rPr>
@@ -1825,7 +2043,7 @@
                 <w:noProof/>
                 <w:webHidden/>
               </w:rPr>
-              <w:t>5</w:t>
+              <w:t>7</w:t>
             </w:r>
             <w:r>
               <w:rPr>
@@ -1847,7 +2065,7 @@
               <w:noProof/>
             </w:rPr>
           </w:pPr>
-          <w:hyperlink w:anchor="_Toc121754525" w:history="1">
+          <w:hyperlink w:anchor="_Toc121921901" w:history="1">
             <w:r>
               <w:rPr>
                 <w:rStyle w:val="Hyperlink"/>
@@ -1874,7 +2092,7 @@
                 <w:noProof/>
                 <w:webHidden/>
               </w:rPr>
-              <w:instrText xml:space="preserve"> PAGEREF _Toc121754525 \h </w:instrText>
+              <w:instrText xml:space="preserve"> PAGEREF _Toc121921901 \h </w:instrText>
             </w:r>
             <w:r>
               <w:rPr>
@@ -1894,7 +2112,7 @@
                 <w:noProof/>
                 <w:webHidden/>
               </w:rPr>
-              <w:t>5</w:t>
+              <w:t>7</w:t>
             </w:r>
             <w:r>
               <w:rPr>
@@ -1916,7 +2134,7 @@
               <w:noProof/>
             </w:rPr>
           </w:pPr>
-          <w:hyperlink w:anchor="_Toc121754526" w:history="1">
+          <w:hyperlink w:anchor="_Toc121921902" w:history="1">
             <w:r>
               <w:rPr>
                 <w:rStyle w:val="Hyperlink"/>
@@ -1943,7 +2161,7 @@
                 <w:noProof/>
                 <w:webHidden/>
               </w:rPr>
-              <w:instrText xml:space="preserve"> PAGEREF _Toc121754526 \h </w:instrText>
+              <w:instrText xml:space="preserve"> PAGEREF _Toc121921902 \h </w:instrText>
             </w:r>
             <w:r>
               <w:rPr>
@@ -1963,7 +2181,7 @@
                 <w:noProof/>
                 <w:webHidden/>
               </w:rPr>
-              <w:t>5</w:t>
+              <w:t>7</w:t>
             </w:r>
             <w:r>
               <w:rPr>
@@ -1985,7 +2203,7 @@
               <w:noProof/>
             </w:rPr>
           </w:pPr>
-          <w:hyperlink w:anchor="_Toc121754527" w:history="1">
+          <w:hyperlink w:anchor="_Toc121921903" w:history="1">
             <w:r>
               <w:rPr>
                 <w:rStyle w:val="Hyperlink"/>
@@ -2012,7 +2230,7 @@
                 <w:noProof/>
                 <w:webHidden/>
               </w:rPr>
-              <w:instrText xml:space="preserve"> PAGEREF _Toc121754527 \h </w:instrText>
+              <w:instrText xml:space="preserve"> PAGEREF _Toc121921903 \h </w:instrText>
             </w:r>
             <w:r>
               <w:rPr>
@@ -2032,7 +2250,7 @@
                 <w:noProof/>
                 <w:webHidden/>
               </w:rPr>
-              <w:t>5</w:t>
+              <w:t>7</w:t>
             </w:r>
             <w:r>
               <w:rPr>
@@ -2054,7 +2272,7 @@
               <w:noProof/>
             </w:rPr>
           </w:pPr>
-          <w:hyperlink w:anchor="_Toc121754528" w:history="1">
+          <w:hyperlink w:anchor="_Toc121921904" w:history="1">
             <w:r>
               <w:rPr>
                 <w:rStyle w:val="Hyperlink"/>
@@ -2081,7 +2299,7 @@
                 <w:noProof/>
                 <w:webHidden/>
               </w:rPr>
-              <w:instrText xml:space="preserve"> PAGEREF _Toc121754528 \h </w:instrText>
+              <w:instrText xml:space="preserve"> PAGEREF _Toc121921904 \h </w:instrText>
             </w:r>
             <w:r>
               <w:rPr>
@@ -2101,7 +2319,7 @@
                 <w:noProof/>
                 <w:webHidden/>
               </w:rPr>
-              <w:t>5</w:t>
+              <w:t>7</w:t>
             </w:r>
             <w:r>
               <w:rPr>
@@ -2123,7 +2341,7 @@
               <w:noProof/>
             </w:rPr>
           </w:pPr>
-          <w:hyperlink w:anchor="_Toc121754529" w:history="1">
+          <w:hyperlink w:anchor="_Toc121921905" w:history="1">
             <w:r>
               <w:rPr>
                 <w:rStyle w:val="Hyperlink"/>
@@ -2150,7 +2368,7 @@
                 <w:noProof/>
                 <w:webHidden/>
               </w:rPr>
-              <w:instrText xml:space="preserve"> PAGEREF _Toc121754529 \h </w:instrText>
+              <w:instrText xml:space="preserve"> PAGEREF _Toc121921905 \h </w:instrText>
             </w:r>
             <w:r>
               <w:rPr>
@@ -2170,7 +2388,7 @@
                 <w:noProof/>
                 <w:webHidden/>
               </w:rPr>
-              <w:t>5</w:t>
+              <w:t>8</w:t>
             </w:r>
             <w:r>
               <w:rPr>
@@ -2192,7 +2410,7 @@
               <w:noProof/>
             </w:rPr>
           </w:pPr>
-          <w:hyperlink w:anchor="_Toc121754530" w:history="1">
+          <w:hyperlink w:anchor="_Toc121921906" w:history="1">
             <w:r>
               <w:rPr>
                 <w:rStyle w:val="Hyperlink"/>
@@ -2219,7 +2437,7 @@
                 <w:noProof/>
                 <w:webHidden/>
               </w:rPr>
-              <w:instrText xml:space="preserve"> PAGEREF _Toc121754530 \h </w:instrText>
+              <w:instrText xml:space="preserve"> PAGEREF _Toc121921906 \h </w:instrText>
             </w:r>
             <w:r>
               <w:rPr>
@@ -2239,7 +2457,76 @@
                 <w:noProof/>
                 <w:webHidden/>
               </w:rPr>
-              <w:t>5</w:t>
+              <w:t>8</w:t>
+            </w:r>
+            <w:r>
+              <w:rPr>
+                <w:noProof/>
+                <w:webHidden/>
+              </w:rPr>
+              <w:fldChar w:fldCharType="end"/>
+            </w:r>
+          </w:hyperlink>
+        </w:p>
+        <w:p>
+          <w:pPr>
+            <w:pStyle w:val="TOC1"/>
+            <w:tabs>
+              <w:tab w:val="right" w:leader="dot" w:pos="9350"/>
+            </w:tabs>
+            <w:rPr>
+              <w:rFonts w:eastAsiaTheme="minorEastAsia"/>
+              <w:noProof/>
+            </w:rPr>
+          </w:pPr>
+          <w:hyperlink w:anchor="_Toc121921907" w:history="1">
+            <w:r>
+              <w:rPr>
+                <w:rStyle w:val="Hyperlink"/>
+                <w:noProof/>
+              </w:rPr>
+              <w:t>Appendix A Data Types</w:t>
+            </w:r>
+            <w:r>
+              <w:rPr>
+                <w:noProof/>
+                <w:webHidden/>
+              </w:rPr>
+              <w:tab/>
+            </w:r>
+            <w:r>
+              <w:rPr>
+                <w:noProof/>
+                <w:webHidden/>
+              </w:rPr>
+              <w:fldChar w:fldCharType="begin"/>
+            </w:r>
+            <w:r>
+              <w:rPr>
+                <w:noProof/>
+                <w:webHidden/>
+              </w:rPr>
+              <w:instrText xml:space="preserve"> PAGEREF _Toc121921907 \h </w:instrText>
+            </w:r>
+            <w:r>
+              <w:rPr>
+                <w:noProof/>
+                <w:webHidden/>
+              </w:rPr>
+            </w:r>
+            <w:r>
+              <w:rPr>
+                <w:noProof/>
+                <w:webHidden/>
+              </w:rPr>
+              <w:fldChar w:fldCharType="separate"/>
+            </w:r>
+            <w:r>
+              <w:rPr>
+                <w:noProof/>
+                <w:webHidden/>
+              </w:rPr>
+              <w:t>8</w:t>
             </w:r>
             <w:r>
               <w:rPr>
@@ -2267,7 +2554,7 @@
       <w:pPr>
         <w:pStyle w:val="Heading1"/>
       </w:pPr>
-      <w:bookmarkStart w:id="0" w:name="_Toc121754500"/>
+      <w:bookmarkStart w:id="0" w:name="_Toc121921873"/>
       <w:r>
         <w:t>Intent</w:t>
       </w:r>
@@ -2309,7 +2596,7 @@
       <w:pPr>
         <w:pStyle w:val="Heading1"/>
       </w:pPr>
-      <w:bookmarkStart w:id="1" w:name="_Toc121754501"/>
+      <w:bookmarkStart w:id="1" w:name="_Toc121921874"/>
       <w:r>
         <w:t>Scope</w:t>
       </w:r>
@@ -2386,7 +2673,7 @@
       <w:pPr>
         <w:pStyle w:val="Heading1"/>
       </w:pPr>
-      <w:bookmarkStart w:id="2" w:name="_Toc121754502"/>
+      <w:bookmarkStart w:id="2" w:name="_Toc121921875"/>
       <w:r>
         <w:t>Overview</w:t>
       </w:r>
@@ -2397,16 +2684,11 @@
         <w:jc w:val="both"/>
       </w:pPr>
       <w:r>
-        <w:t xml:space="preserve">The app has a main application called </w:t>
-      </w:r>
-      <w:proofErr w:type="spellStart"/>
-      <w:r>
-        <w:t>BAR_A</w:t>
+        <w:t>The app has a main application called BAR_A</w:t>
       </w:r>
       <w:r>
         <w:t>pp</w:t>
       </w:r>
-      <w:proofErr w:type="spellEnd"/>
       <w:r>
         <w:t xml:space="preserve">. </w:t>
       </w:r>
@@ -2425,13 +2707,8 @@
       <w:r>
         <w:t xml:space="preserve">Modules are considered any </w:t>
       </w:r>
-      <w:proofErr w:type="spellStart"/>
-      <w:r>
-        <w:t>mlapp</w:t>
-      </w:r>
-      <w:proofErr w:type="spellEnd"/>
-      <w:r>
-        <w:t xml:space="preserve">- or m-file that is dynamically used by the app. </w:t>
+      <w:r>
+        <w:t xml:space="preserve">mlapp- or m-file that is dynamically used by the app. </w:t>
       </w:r>
       <w:r>
         <w:t xml:space="preserve">Some modules are considered </w:t>
@@ -2442,29 +2719,11 @@
       <w:r>
         <w:t xml:space="preserve"> to the application. These include 1) </w:t>
       </w:r>
-      <w:proofErr w:type="spellStart"/>
       <w:r>
         <w:t>process_Groupings</w:t>
       </w:r>
-      <w:proofErr w:type="spellEnd"/>
-      <w:r>
-        <w:t xml:space="preserve">, 2) </w:t>
-      </w:r>
-      <w:proofErr w:type="spellStart"/>
-      <w:r>
-        <w:t>process_Merge</w:t>
-      </w:r>
-      <w:proofErr w:type="spellEnd"/>
-      <w:r>
-        <w:t xml:space="preserve"> and 3) </w:t>
-      </w:r>
-      <w:proofErr w:type="spellStart"/>
-      <w:r>
-        <w:t>review_RAW</w:t>
-      </w:r>
-      <w:proofErr w:type="spellEnd"/>
-      <w:r>
-        <w:t>.</w:t>
+      <w:r>
+        <w:t>, 2) process_Merge and 3) review_RAW.</w:t>
       </w:r>
       <w:r>
         <w:t xml:space="preserve"> Modules fit into categories </w:t>
@@ -2496,15 +2755,7 @@
         <w:t xml:space="preserve"> but differ in scope and intent. Analysis modules are for complex analyses</w:t>
       </w:r>
       <w:r>
-        <w:t xml:space="preserve"> that are more likely to be other </w:t>
-      </w:r>
-      <w:proofErr w:type="spellStart"/>
-      <w:r>
-        <w:t>mlapp</w:t>
-      </w:r>
-      <w:proofErr w:type="spellEnd"/>
-      <w:r>
-        <w:t xml:space="preserve">-files. </w:t>
+        <w:t xml:space="preserve"> that are more likely to be other mlapp-files. </w:t>
       </w:r>
       <w:r>
         <w:t xml:space="preserve">These modules allow users to perform complex operations with </w:t>
@@ -2541,15 +2792,7 @@
         <w:jc w:val="both"/>
       </w:pPr>
       <w:r>
-        <w:t xml:space="preserve">Process modules are more </w:t>
-      </w:r>
-      <w:proofErr w:type="gramStart"/>
-      <w:r>
-        <w:t>general purpose</w:t>
-      </w:r>
-      <w:proofErr w:type="gramEnd"/>
-      <w:r>
-        <w:t xml:space="preserve"> analysis methods. These may include </w:t>
+        <w:t xml:space="preserve">Process modules are more general purpose analysis methods. These may include </w:t>
       </w:r>
       <w:r>
         <w:t>s</w:t>
@@ -2570,18 +2813,14 @@
         <w:t xml:space="preserve">They are not considered the end of </w:t>
       </w:r>
       <w:r>
-        <w:t xml:space="preserve">a processing step and would produce data that is later used in an Analysis module. </w:t>
-      </w:r>
-      <w:r>
-        <w:t xml:space="preserve">Process modules are more general in that they may proceed multiple Analysis Modules, whereas the </w:t>
-      </w:r>
-      <w:proofErr w:type="spellStart"/>
-      <w:r>
-        <w:t>later</w:t>
-      </w:r>
-      <w:proofErr w:type="spellEnd"/>
-      <w:r>
-        <w:t xml:space="preserve"> is considered an end point.</w:t>
+        <w:t xml:space="preserve">a processing step and would produce data </w:t>
+      </w:r>
+      <w:r>
+        <w:lastRenderedPageBreak/>
+        <w:t xml:space="preserve">that is later used in an Analysis module. </w:t>
+      </w:r>
+      <w:r>
+        <w:t>Process modules are more general in that they may proceed multiple Analysis Modules, whereas the later is considered an end point.</w:t>
       </w:r>
     </w:p>
     <w:p>
@@ -2592,130 +2831,94 @@
         <w:t>Review modules are meant for data visualization</w:t>
       </w:r>
       <w:r>
-        <w:t xml:space="preserve">. These modules should be mostly </w:t>
-      </w:r>
-      <w:proofErr w:type="spellStart"/>
-      <w:r>
-        <w:t>mlapp</w:t>
-      </w:r>
-      <w:proofErr w:type="spellEnd"/>
-      <w:r>
-        <w:t>-files that can dynamically produce general or specific figures of the data.</w:t>
-      </w:r>
-      <w:r>
-        <w:t xml:space="preserve"> For most users the </w:t>
-      </w:r>
-      <w:proofErr w:type="spellStart"/>
-      <w:r>
-        <w:t>review_RAW.mlapp</w:t>
-      </w:r>
-      <w:proofErr w:type="spellEnd"/>
+        <w:t>. These modules should be mostly mlapp-files that can dynamically produce general or specific figures of the data.</w:t>
+      </w:r>
+      <w:r>
+        <w:t xml:space="preserve"> For most users the review_RAW.mlapp module it hoped to be sufficient. For most complex analyses there will be a corresponding Review Module that produces specific figures describing the analysis results.</w:t>
+      </w:r>
+    </w:p>
+    <w:p>
+      <w:pPr>
+        <w:pStyle w:val="Heading1"/>
+      </w:pPr>
+      <w:bookmarkStart w:id="3" w:name="_Toc121921876"/>
+      <w:r>
+        <w:t>Future Work</w:t>
+      </w:r>
+      <w:bookmarkEnd w:id="3"/>
+    </w:p>
+    <w:p>
+      <w:pPr>
+        <w:jc w:val="both"/>
+      </w:pPr>
+      <w:r>
+        <w:t xml:space="preserve">As of </w:t>
+      </w:r>
+      <w:r>
+        <w:t xml:space="preserve">December 12, 2022, the app will only function as hoped within the MATLAB environment. It was hoped that the code could be compiled into an executable that could dynamically </w:t>
+      </w:r>
+      <w:r>
+        <w:t>use different functions and scripts. This has turned out to be impossible</w:t>
+      </w:r>
+      <w:r>
+        <w:t xml:space="preserve"> as those scripts need to be compiled</w:t>
+      </w:r>
+      <w:r>
+        <w:t xml:space="preserve"> at runtime, or a MATLAB server is used. Instead of working on this further the app has been developed as a MATLAB A</w:t>
+      </w:r>
+      <w:r>
+        <w:t>pp that can be shared with other MATLAB users.</w:t>
+      </w:r>
+    </w:p>
+    <w:p>
+      <w:pPr>
+        <w:pStyle w:val="Heading1"/>
+      </w:pPr>
+      <w:bookmarkStart w:id="4" w:name="_Toc121921877"/>
+      <w:r>
+        <w:t>Main Application</w:t>
+      </w:r>
+      <w:bookmarkEnd w:id="4"/>
+    </w:p>
+    <w:p>
+      <w:pPr>
+        <w:jc w:val="both"/>
+      </w:pPr>
+      <w:r>
+        <w:t>This section will describe the BAR_App.mlapp file that is central to the BAR App.</w:t>
+      </w:r>
+      <w:r>
+        <w:t xml:space="preserve"> It controls the 1) locating and 2) loading of data, 3) processing, 4) analysis, 5) review</w:t>
+      </w:r>
+      <w:r>
+        <w:t xml:space="preserve"> and 6) export.</w:t>
+      </w:r>
       <w:r>
         <w:t xml:space="preserve"> </w:t>
       </w:r>
       <w:r>
-        <w:lastRenderedPageBreak/>
-        <w:t>module it hoped to be sufficient. For most complex analyses there will be a corresponding Review Module that produces specific figures describing the analysis results.</w:t>
-      </w:r>
-    </w:p>
-    <w:p>
-      <w:pPr>
-        <w:pStyle w:val="Heading1"/>
-      </w:pPr>
-      <w:bookmarkStart w:id="3" w:name="_Toc121754503"/>
-      <w:r>
-        <w:t>Future Work</w:t>
-      </w:r>
-      <w:bookmarkEnd w:id="3"/>
+        <w:t>These functions are mostly accomplished by the different tabs within the app.</w:t>
+      </w:r>
+    </w:p>
+    <w:p>
+      <w:pPr>
+        <w:pStyle w:val="Heading2"/>
+      </w:pPr>
+      <w:bookmarkStart w:id="5" w:name="_Toc121921878"/>
+      <w:r>
+        <w:t>Database Search</w:t>
+      </w:r>
+      <w:bookmarkEnd w:id="5"/>
     </w:p>
     <w:p>
       <w:pPr>
         <w:jc w:val="both"/>
       </w:pPr>
       <w:r>
-        <w:t xml:space="preserve">As of </w:t>
-      </w:r>
-      <w:r>
-        <w:t xml:space="preserve">December 12, 2022, the app will only function as hoped within the MATLAB environment. It was hoped that the code could be compiled into an executable that could dynamically </w:t>
-      </w:r>
-      <w:r>
-        <w:t>use different functions and scripts. This has turned out to be impossible</w:t>
-      </w:r>
-      <w:r>
-        <w:t xml:space="preserve"> as those scripts need to be compiled</w:t>
-      </w:r>
-      <w:r>
-        <w:t xml:space="preserve"> at runtime, or a MATLAB server is used. Instead of working on this further the app has been developed as a MATLAB A</w:t>
-      </w:r>
-      <w:r>
-        <w:t>pp that can be shared with other MATLAB users.</w:t>
-      </w:r>
-    </w:p>
-    <w:p>
-      <w:pPr>
-        <w:pStyle w:val="Heading1"/>
-      </w:pPr>
-      <w:bookmarkStart w:id="4" w:name="_Toc121754504"/>
-      <w:r>
-        <w:t>Main Application</w:t>
-      </w:r>
-      <w:bookmarkEnd w:id="4"/>
-    </w:p>
-    <w:p>
-      <w:pPr>
-        <w:jc w:val="both"/>
-      </w:pPr>
-      <w:r>
-        <w:t xml:space="preserve">This section will describe the </w:t>
-      </w:r>
-      <w:proofErr w:type="spellStart"/>
-      <w:r>
-        <w:t>BAR_App.mlapp</w:t>
-      </w:r>
-      <w:proofErr w:type="spellEnd"/>
-      <w:r>
-        <w:t xml:space="preserve"> file that is central to the BAR App.</w:t>
-      </w:r>
-      <w:r>
-        <w:t xml:space="preserve"> It controls the 1) locating and 2) loading of data, 3) processing, 4) analysis, 5) review</w:t>
-      </w:r>
-      <w:r>
-        <w:t xml:space="preserve"> and 6) export.</w:t>
-      </w:r>
-      <w:r>
-        <w:t xml:space="preserve"> </w:t>
-      </w:r>
-      <w:r>
-        <w:t>These functions are mostly accomplished by the different tabs within the app.</w:t>
-      </w:r>
-    </w:p>
-    <w:p>
-      <w:pPr>
-        <w:pStyle w:val="Heading2"/>
-      </w:pPr>
-      <w:bookmarkStart w:id="5" w:name="_Toc121754505"/>
-      <w:r>
-        <w:t>Database Search</w:t>
-      </w:r>
-      <w:bookmarkEnd w:id="5"/>
-    </w:p>
-    <w:p>
-      <w:pPr>
-        <w:jc w:val="both"/>
-      </w:pPr>
-      <w:r>
         <w:t>Database Search is where</w:t>
       </w:r>
       <w:r>
-        <w:t xml:space="preserve"> </w:t>
-      </w:r>
-      <w:proofErr w:type="gramStart"/>
-      <w:r>
-        <w:t>all of</w:t>
-      </w:r>
-      <w:proofErr w:type="gramEnd"/>
-      <w:r>
-        <w:t xml:space="preserve"> the file handling will be performed.</w:t>
+        <w:t xml:space="preserve"> all of the file handling will be performed.</w:t>
       </w:r>
       <w:r>
         <w:t xml:space="preserve"> This starts by setting the Working Database</w:t>
@@ -2742,15 +2945,7 @@
         <w:t xml:space="preserve"> Export is used as the default target folder when exporting data from the main application. Figures is used</w:t>
       </w:r>
       <w:r>
-        <w:t xml:space="preserve"> by the </w:t>
-      </w:r>
-      <w:proofErr w:type="spellStart"/>
-      <w:r>
-        <w:t>review_RAW</w:t>
-      </w:r>
-      <w:proofErr w:type="spellEnd"/>
-      <w:r>
-        <w:t xml:space="preserve"> module and by supported modules as a default folder to save figures to. </w:t>
+        <w:t xml:space="preserve"> by the review_RAW module and by supported modules as a default folder to save figures to. </w:t>
       </w:r>
       <w:r>
         <w:t xml:space="preserve">Results is used to save intermediate data </w:t>
@@ -2776,11 +2971,7 @@
         <w:t xml:space="preserve">Before files can be loaded the app must know where to look for them. </w:t>
       </w:r>
       <w:r>
-        <w:t xml:space="preserve">Directories can be entered into the search </w:t>
-      </w:r>
-      <w:proofErr w:type="gramStart"/>
-      <w:r>
-        <w:t>field</w:t>
+        <w:t>Directories can be entered into the search field</w:t>
       </w:r>
       <w:r>
         <w:rPr>
@@ -2789,11 +2980,7 @@
         <w:t>2</w:t>
       </w:r>
       <w:r>
-        <w:t>, or</w:t>
-      </w:r>
-      <w:proofErr w:type="gramEnd"/>
-      <w:r>
-        <w:t xml:space="preserve"> added through the button</w:t>
+        <w:t>, or added through the button</w:t>
       </w:r>
       <w:r>
         <w:rPr>
@@ -2866,7 +3053,7 @@
       <w:pPr>
         <w:pStyle w:val="Heading3"/>
       </w:pPr>
-      <w:bookmarkStart w:id="6" w:name="_Toc121754506"/>
+      <w:bookmarkStart w:id="6" w:name="_Toc121921879"/>
       <w:r>
         <w:t>Working Database</w:t>
       </w:r>
@@ -2877,7 +3064,7 @@
       <w:pPr>
         <w:pStyle w:val="Heading2"/>
       </w:pPr>
-      <w:bookmarkStart w:id="7" w:name="_Toc121754507"/>
+      <w:bookmarkStart w:id="7" w:name="_Toc121921880"/>
       <w:r>
         <w:t>Processing</w:t>
       </w:r>
@@ -2888,7 +3075,7 @@
       <w:pPr>
         <w:pStyle w:val="Heading2"/>
       </w:pPr>
-      <w:bookmarkStart w:id="8" w:name="_Toc121754508"/>
+      <w:bookmarkStart w:id="8" w:name="_Toc121921881"/>
       <w:r>
         <w:t>Analysis</w:t>
       </w:r>
@@ -2899,7 +3086,7 @@
       <w:pPr>
         <w:pStyle w:val="Heading2"/>
       </w:pPr>
-      <w:bookmarkStart w:id="9" w:name="_Toc121754509"/>
+      <w:bookmarkStart w:id="9" w:name="_Toc121921882"/>
       <w:r>
         <w:t>Review</w:t>
       </w:r>
@@ -2910,7 +3097,7 @@
       <w:pPr>
         <w:pStyle w:val="Heading2"/>
       </w:pPr>
-      <w:bookmarkStart w:id="10" w:name="_Toc121754510"/>
+      <w:bookmarkStart w:id="10" w:name="_Toc121921883"/>
       <w:r>
         <w:t>Statistics</w:t>
       </w:r>
@@ -2921,7 +3108,7 @@
       <w:pPr>
         <w:pStyle w:val="Heading2"/>
       </w:pPr>
-      <w:bookmarkStart w:id="11" w:name="_Toc121754511"/>
+      <w:bookmarkStart w:id="11" w:name="_Toc121921884"/>
       <w:r>
         <w:t>Export</w:t>
       </w:r>
@@ -2934,7 +3121,7 @@
       <w:pPr>
         <w:pStyle w:val="Heading2"/>
       </w:pPr>
-      <w:bookmarkStart w:id="12" w:name="_Toc121754512"/>
+      <w:bookmarkStart w:id="12" w:name="_Toc121921885"/>
       <w:r>
         <w:lastRenderedPageBreak/>
         <w:t>Configuration</w:t>
@@ -2946,13 +3133,16 @@
       <w:pPr>
         <w:pStyle w:val="Heading1"/>
       </w:pPr>
-      <w:bookmarkStart w:id="13" w:name="_Toc121754513"/>
+      <w:bookmarkStart w:id="13" w:name="_Toc121921886"/>
       <w:r>
         <w:t>Analysis Modules</w:t>
       </w:r>
       <w:bookmarkEnd w:id="13"/>
     </w:p>
     <w:p>
+      <w:pPr>
+        <w:jc w:val="both"/>
+      </w:pPr>
       <w:r>
         <w:t>The follow section describes the different modules available in the current release.</w:t>
       </w:r>
@@ -2967,7 +3157,7 @@
       <w:pPr>
         <w:pStyle w:val="Heading2"/>
       </w:pPr>
-      <w:bookmarkStart w:id="14" w:name="_Toc121754514"/>
+      <w:bookmarkStart w:id="14" w:name="_Toc121921887"/>
       <w:r>
         <w:t>Custom</w:t>
       </w:r>
@@ -2979,20 +3169,331 @@
         <w:pStyle w:val="Heading2"/>
       </w:pPr>
       <w:r>
-        <w:t>QST</w:t>
-      </w:r>
-    </w:p>
-    <w:p>
-      <w:r>
-        <w:t xml:space="preserve">The Quantitative Sensory Testing (QST) module is a single script that processes specific experimental data recorded at the BU </w:t>
-      </w:r>
-      <w:proofErr w:type="spellStart"/>
-      <w:r>
-        <w:t>MoveLab</w:t>
-      </w:r>
-      <w:proofErr w:type="spellEnd"/>
-      <w:r>
-        <w:t xml:space="preserve">. </w:t>
+        <w:t>MATLAB Dependencies</w:t>
+      </w:r>
+    </w:p>
+    <w:p>
+      <w:pPr>
+        <w:jc w:val="both"/>
+      </w:pPr>
+      <w:r>
+        <w:t>This analysis will determine what MATLAB products are needed from a selection of m-</w:t>
+      </w:r>
+      <w:r>
+        <w:t xml:space="preserve"> and mlapp-</w:t>
+      </w:r>
+      <w:r>
+        <w:t>files.</w:t>
+      </w:r>
+      <w:r>
+        <w:t xml:space="preserve"> This </w:t>
+      </w:r>
+      <w:r>
+        <w:t>will mostly be useful to programmers who which to communicate to others what MATLAB products are needed to run their code.</w:t>
+      </w:r>
+    </w:p>
+    <w:p>
+      <w:pPr>
+        <w:pStyle w:val="Heading3"/>
+      </w:pPr>
+      <w:r>
+        <w:t>Assumptions</w:t>
+      </w:r>
+    </w:p>
+    <w:p>
+      <w:pPr>
+        <w:jc w:val="both"/>
+      </w:pPr>
+      <w:r>
+        <w:t>To run this code there may be some products that are required.</w:t>
+      </w:r>
+      <w:r>
+        <w:t xml:space="preserve"> These would be pro</w:t>
+      </w:r>
+      <w:r>
+        <w:t>ducts needed to run the BAR_App.mlapp file. Currently only MATLAB 9.11 is required to run the code. The App Designer would be needed to modify the code.</w:t>
+      </w:r>
+    </w:p>
+    <w:p>
+      <w:pPr>
+        <w:pStyle w:val="Heading3"/>
+      </w:pPr>
+      <w:r>
+        <w:t>Results</w:t>
+      </w:r>
+    </w:p>
+    <w:p>
+      <w:pPr>
+        <w:jc w:val="both"/>
+      </w:pPr>
+      <w:r>
+        <w:t xml:space="preserve">The script will produce a list of all the MATLAB products needed to run </w:t>
+      </w:r>
+      <w:r>
+        <w:t>all the analyzed files. This will look like this.</w:t>
+      </w:r>
+    </w:p>
+    <w:tbl>
+      <w:tblPr>
+        <w:tblStyle w:val="TableGrid"/>
+        <w:tblW w:w="0" w:type="auto"/>
+        <w:jc w:val="center"/>
+        <w:tblLook w:val="04A0" w:firstRow="1" w:lastRow="0" w:firstColumn="1" w:lastColumn="0" w:noHBand="0" w:noVBand="1"/>
+      </w:tblPr>
+      <w:tblGrid>
+        <w:gridCol w:w="3865"/>
+        <w:gridCol w:w="896"/>
+        <w:gridCol w:w="1656"/>
+        <w:gridCol w:w="865"/>
+      </w:tblGrid>
+      <w:tr>
+        <w:trPr>
+          <w:trHeight w:val="300"/>
+          <w:jc w:val="center"/>
+        </w:trPr>
+        <w:tc>
+          <w:tcPr>
+            <w:tcW w:w="3865" w:type="dxa"/>
+            <w:noWrap/>
+            <w:hideMark/>
+          </w:tcPr>
+          <w:p>
+            <w:r>
+              <w:t>Name</w:t>
+            </w:r>
+          </w:p>
+        </w:tc>
+        <w:tc>
+          <w:tcPr>
+            <w:tcW w:w="654" w:type="dxa"/>
+            <w:noWrap/>
+            <w:hideMark/>
+          </w:tcPr>
+          <w:p>
+            <w:r>
+              <w:t>Version</w:t>
+            </w:r>
+          </w:p>
+        </w:tc>
+        <w:tc>
+          <w:tcPr>
+            <w:tcW w:w="1656" w:type="dxa"/>
+            <w:noWrap/>
+            <w:hideMark/>
+          </w:tcPr>
+          <w:p>
+            <w:r>
+              <w:t>ProductNumber</w:t>
+            </w:r>
+          </w:p>
+        </w:tc>
+        <w:tc>
+          <w:tcPr>
+            <w:tcW w:w="865" w:type="dxa"/>
+            <w:noWrap/>
+            <w:hideMark/>
+          </w:tcPr>
+          <w:p>
+            <w:r>
+              <w:t>Certain</w:t>
+            </w:r>
+          </w:p>
+        </w:tc>
+      </w:tr>
+      <w:tr>
+        <w:trPr>
+          <w:trHeight w:val="300"/>
+          <w:jc w:val="center"/>
+        </w:trPr>
+        <w:tc>
+          <w:tcPr>
+            <w:tcW w:w="3865" w:type="dxa"/>
+            <w:noWrap/>
+            <w:hideMark/>
+          </w:tcPr>
+          <w:p>
+            <w:r>
+              <w:t>MATLAB</w:t>
+            </w:r>
+          </w:p>
+        </w:tc>
+        <w:tc>
+          <w:tcPr>
+            <w:tcW w:w="654" w:type="dxa"/>
+            <w:noWrap/>
+            <w:hideMark/>
+          </w:tcPr>
+          <w:p>
+            <w:r>
+              <w:t>9.11</w:t>
+            </w:r>
+          </w:p>
+        </w:tc>
+        <w:tc>
+          <w:tcPr>
+            <w:tcW w:w="1656" w:type="dxa"/>
+            <w:noWrap/>
+            <w:hideMark/>
+          </w:tcPr>
+          <w:p>
+            <w:r>
+              <w:t>1</w:t>
+            </w:r>
+          </w:p>
+        </w:tc>
+        <w:tc>
+          <w:tcPr>
+            <w:tcW w:w="865" w:type="dxa"/>
+            <w:noWrap/>
+            <w:hideMark/>
+          </w:tcPr>
+          <w:p>
+            <w:r>
+              <w:t>TRUE</w:t>
+            </w:r>
+          </w:p>
+        </w:tc>
+      </w:tr>
+      <w:tr>
+        <w:trPr>
+          <w:trHeight w:val="300"/>
+          <w:jc w:val="center"/>
+        </w:trPr>
+        <w:tc>
+          <w:tcPr>
+            <w:tcW w:w="3865" w:type="dxa"/>
+            <w:noWrap/>
+            <w:hideMark/>
+          </w:tcPr>
+          <w:p>
+            <w:r>
+              <w:t>Signal Processing Toolbox</w:t>
+            </w:r>
+          </w:p>
+        </w:tc>
+        <w:tc>
+          <w:tcPr>
+            <w:tcW w:w="654" w:type="dxa"/>
+            <w:noWrap/>
+            <w:hideMark/>
+          </w:tcPr>
+          <w:p>
+            <w:r>
+              <w:t>8.7</w:t>
+            </w:r>
+          </w:p>
+        </w:tc>
+        <w:tc>
+          <w:tcPr>
+            <w:tcW w:w="1656" w:type="dxa"/>
+            <w:noWrap/>
+            <w:hideMark/>
+          </w:tcPr>
+          <w:p>
+            <w:r>
+              <w:t>8</w:t>
+            </w:r>
+          </w:p>
+        </w:tc>
+        <w:tc>
+          <w:tcPr>
+            <w:tcW w:w="865" w:type="dxa"/>
+            <w:noWrap/>
+            <w:hideMark/>
+          </w:tcPr>
+          <w:p>
+            <w:r>
+              <w:t>TRUE</w:t>
+            </w:r>
+          </w:p>
+        </w:tc>
+      </w:tr>
+      <w:tr>
+        <w:trPr>
+          <w:trHeight w:val="300"/>
+          <w:jc w:val="center"/>
+        </w:trPr>
+        <w:tc>
+          <w:tcPr>
+            <w:tcW w:w="3865" w:type="dxa"/>
+            <w:noWrap/>
+            <w:hideMark/>
+          </w:tcPr>
+          <w:p>
+            <w:r>
+              <w:t>Statistics and Machine Learning Toolbox</w:t>
+            </w:r>
+          </w:p>
+        </w:tc>
+        <w:tc>
+          <w:tcPr>
+            <w:tcW w:w="654" w:type="dxa"/>
+            <w:noWrap/>
+            <w:hideMark/>
+          </w:tcPr>
+          <w:p>
+            <w:r>
+              <w:t>12.2</w:t>
+            </w:r>
+          </w:p>
+        </w:tc>
+        <w:tc>
+          <w:tcPr>
+            <w:tcW w:w="1656" w:type="dxa"/>
+            <w:noWrap/>
+            <w:hideMark/>
+          </w:tcPr>
+          <w:p>
+            <w:r>
+              <w:t>19</w:t>
+            </w:r>
+          </w:p>
+        </w:tc>
+        <w:tc>
+          <w:tcPr>
+            <w:tcW w:w="865" w:type="dxa"/>
+            <w:noWrap/>
+            <w:hideMark/>
+          </w:tcPr>
+          <w:p>
+            <w:r>
+              <w:t>TRUE</w:t>
+            </w:r>
+          </w:p>
+        </w:tc>
+      </w:tr>
+    </w:tbl>
+    <w:p>
+      <w:pPr>
+        <w:pStyle w:val="Heading2"/>
+      </w:pPr>
+      <w:bookmarkStart w:id="15" w:name="_Toc121921888"/>
+      <w:r>
+        <w:t>Q</w:t>
+      </w:r>
+      <w:r>
+        <w:t xml:space="preserve">uantitative </w:t>
+      </w:r>
+      <w:r>
+        <w:t>S</w:t>
+      </w:r>
+      <w:r>
+        <w:t xml:space="preserve">ensory </w:t>
+      </w:r>
+      <w:r>
+        <w:t>T</w:t>
+      </w:r>
+      <w:bookmarkEnd w:id="15"/>
+      <w:r>
+        <w:t>esting</w:t>
+      </w:r>
+    </w:p>
+    <w:p>
+      <w:pPr>
+        <w:jc w:val="both"/>
+      </w:pPr>
+      <w:r>
+        <w:t xml:space="preserve">The Quantitative Sensory Testing (QST) module is a single script that processes specific experimental data recorded at the BU MoveLab. </w:t>
       </w:r>
       <w:r>
         <w:t xml:space="preserve">The method itself does not require any user input and allows the results to be collected into a single </w:t>
@@ -3005,24 +3506,18 @@
       <w:pPr>
         <w:pStyle w:val="Heading3"/>
       </w:pPr>
+      <w:bookmarkStart w:id="16" w:name="_Toc121921889"/>
       <w:r>
         <w:t>Assumptions</w:t>
       </w:r>
+      <w:bookmarkEnd w:id="16"/>
     </w:p>
     <w:p>
       <w:pPr>
         <w:jc w:val="both"/>
       </w:pPr>
       <w:r>
-        <w:t xml:space="preserve">Technically this script could run on any data loaded into the BAR </w:t>
-      </w:r>
-      <w:proofErr w:type="gramStart"/>
-      <w:r>
-        <w:t>App</w:t>
-      </w:r>
-      <w:proofErr w:type="gramEnd"/>
-      <w:r>
-        <w:t xml:space="preserve"> but it is expecting </w:t>
+        <w:t xml:space="preserve">Technically this script could run on any data loaded into the BAR App but it is expecting </w:t>
       </w:r>
       <w:r>
         <w:t>xlsx-Medoc data types.</w:t>
@@ -3047,9 +3542,11 @@
       <w:pPr>
         <w:pStyle w:val="Heading3"/>
       </w:pPr>
+      <w:bookmarkStart w:id="17" w:name="_Toc121921890"/>
       <w:r>
         <w:t>Results</w:t>
       </w:r>
+      <w:bookmarkEnd w:id="17"/>
     </w:p>
     <w:p>
       <w:r>
@@ -3074,6 +3571,7 @@
           </w:tcPr>
           <w:p>
             <w:r>
+              <w:lastRenderedPageBreak/>
               <w:t>Variable</w:t>
             </w:r>
           </w:p>
@@ -3103,20 +3601,26 @@
         <w:tc>
           <w:tcPr>
             <w:tcW w:w="2155" w:type="dxa"/>
+            <w:vAlign w:val="center"/>
           </w:tcPr>
           <w:p>
-            <w:proofErr w:type="spellStart"/>
+            <w:pPr>
+              <w:jc w:val="center"/>
+            </w:pPr>
             <w:r>
               <w:t>sequenceN</w:t>
             </w:r>
-            <w:proofErr w:type="spellEnd"/>
           </w:p>
         </w:tc>
         <w:tc>
           <w:tcPr>
             <w:tcW w:w="2340" w:type="dxa"/>
+            <w:vAlign w:val="center"/>
           </w:tcPr>
           <w:p>
+            <w:pPr>
+              <w:jc w:val="center"/>
+            </w:pPr>
             <w:r>
               <w:t>Experiment descriptive</w:t>
             </w:r>
@@ -3127,6 +3631,9 @@
             <w:tcW w:w="4855" w:type="dxa"/>
           </w:tcPr>
           <w:p>
+            <w:pPr>
+              <w:jc w:val="both"/>
+            </w:pPr>
             <w:r>
               <w:t>This is the number of the</w:t>
             </w:r>
@@ -3161,20 +3668,26 @@
         <w:tc>
           <w:tcPr>
             <w:tcW w:w="2155" w:type="dxa"/>
+            <w:vAlign w:val="center"/>
           </w:tcPr>
           <w:p>
-            <w:proofErr w:type="spellStart"/>
+            <w:pPr>
+              <w:jc w:val="center"/>
+            </w:pPr>
             <w:r>
               <w:t>trialN</w:t>
             </w:r>
-            <w:proofErr w:type="spellEnd"/>
           </w:p>
         </w:tc>
         <w:tc>
           <w:tcPr>
             <w:tcW w:w="2340" w:type="dxa"/>
+            <w:vAlign w:val="center"/>
           </w:tcPr>
           <w:p>
+            <w:pPr>
+              <w:jc w:val="center"/>
+            </w:pPr>
             <w:r>
               <w:t>Experiment descriptive</w:t>
             </w:r>
@@ -3185,14 +3698,14 @@
             <w:tcW w:w="4855" w:type="dxa"/>
           </w:tcPr>
           <w:p>
+            <w:pPr>
+              <w:jc w:val="both"/>
+            </w:pPr>
             <w:r>
               <w:t xml:space="preserve">This is the number of the Program Trial in Medoc that the data comes from. Each Program has a Sequence and within each </w:t>
             </w:r>
             <w:r>
-              <w:t xml:space="preserve">Sequence are Trials. </w:t>
-            </w:r>
-            <w:r>
-              <w:t>This allows a user to identify a result and trace which trial it came from.</w:t>
+              <w:t>Sequence are Trials. This allows a user to identify a result and trace which trial it came from.</w:t>
             </w:r>
           </w:p>
         </w:tc>
@@ -3201,20 +3714,26 @@
         <w:tc>
           <w:tcPr>
             <w:tcW w:w="2155" w:type="dxa"/>
+            <w:vAlign w:val="center"/>
           </w:tcPr>
           <w:p>
-            <w:proofErr w:type="spellStart"/>
+            <w:pPr>
+              <w:jc w:val="center"/>
+            </w:pPr>
             <w:r>
               <w:t>valuePeak</w:t>
             </w:r>
-            <w:proofErr w:type="spellEnd"/>
           </w:p>
         </w:tc>
         <w:tc>
           <w:tcPr>
             <w:tcW w:w="2340" w:type="dxa"/>
+            <w:vAlign w:val="center"/>
           </w:tcPr>
           <w:p>
+            <w:pPr>
+              <w:jc w:val="center"/>
+            </w:pPr>
             <w:r>
               <w:t>Results metric</w:t>
             </w:r>
@@ -3225,6 +3744,9 @@
             <w:tcW w:w="4855" w:type="dxa"/>
           </w:tcPr>
           <w:p>
+            <w:pPr>
+              <w:jc w:val="both"/>
+            </w:pPr>
             <w:r>
               <w:t xml:space="preserve">This is the absolute peak of the </w:t>
             </w:r>
@@ -3238,20 +3760,26 @@
         <w:tc>
           <w:tcPr>
             <w:tcW w:w="2155" w:type="dxa"/>
+            <w:vAlign w:val="center"/>
           </w:tcPr>
           <w:p>
-            <w:proofErr w:type="spellStart"/>
+            <w:pPr>
+              <w:jc w:val="center"/>
+            </w:pPr>
             <w:r>
               <w:t>valueEvent</w:t>
             </w:r>
-            <w:proofErr w:type="spellEnd"/>
           </w:p>
         </w:tc>
         <w:tc>
           <w:tcPr>
             <w:tcW w:w="2340" w:type="dxa"/>
+            <w:vAlign w:val="center"/>
           </w:tcPr>
           <w:p>
+            <w:pPr>
+              <w:jc w:val="center"/>
+            </w:pPr>
             <w:r>
               <w:t>Results metric</w:t>
             </w:r>
@@ -3262,6 +3790,9 @@
             <w:tcW w:w="4855" w:type="dxa"/>
           </w:tcPr>
           <w:p>
+            <w:pPr>
+              <w:jc w:val="both"/>
+            </w:pPr>
             <w:r>
               <w:t>This is the instantaneous pressure</w:t>
             </w:r>
@@ -3275,20 +3806,26 @@
         <w:tc>
           <w:tcPr>
             <w:tcW w:w="2155" w:type="dxa"/>
+            <w:vAlign w:val="center"/>
           </w:tcPr>
           <w:p>
-            <w:proofErr w:type="spellStart"/>
+            <w:pPr>
+              <w:jc w:val="center"/>
+            </w:pPr>
             <w:r>
               <w:t>rSquaredAdjusted</w:t>
             </w:r>
-            <w:proofErr w:type="spellEnd"/>
           </w:p>
         </w:tc>
         <w:tc>
           <w:tcPr>
             <w:tcW w:w="2340" w:type="dxa"/>
+            <w:vAlign w:val="center"/>
           </w:tcPr>
           <w:p>
+            <w:pPr>
+              <w:jc w:val="center"/>
+            </w:pPr>
             <w:r>
               <w:t>Quality metric</w:t>
             </w:r>
@@ -3299,6 +3836,9 @@
             <w:tcW w:w="4855" w:type="dxa"/>
           </w:tcPr>
           <w:p>
+            <w:pPr>
+              <w:jc w:val="both"/>
+            </w:pPr>
             <w:r>
               <w:t xml:space="preserve">This is an </w:t>
             </w:r>
@@ -3327,10 +3867,13 @@
         <w:tc>
           <w:tcPr>
             <w:tcW w:w="2155" w:type="dxa"/>
+            <w:vAlign w:val="center"/>
           </w:tcPr>
           <w:p>
-            <w:r>
-              <w:lastRenderedPageBreak/>
+            <w:pPr>
+              <w:jc w:val="center"/>
+            </w:pPr>
+            <w:r>
               <w:t>slope</w:t>
             </w:r>
           </w:p>
@@ -3338,8 +3881,12 @@
         <w:tc>
           <w:tcPr>
             <w:tcW w:w="2340" w:type="dxa"/>
+            <w:vAlign w:val="center"/>
           </w:tcPr>
           <w:p>
+            <w:pPr>
+              <w:jc w:val="center"/>
+            </w:pPr>
             <w:r>
               <w:t>Quality metric</w:t>
             </w:r>
@@ -3350,6 +3897,9 @@
             <w:tcW w:w="4855" w:type="dxa"/>
           </w:tcPr>
           <w:p>
+            <w:pPr>
+              <w:jc w:val="both"/>
+            </w:pPr>
             <w:r>
               <w:t>This is the slope of a linear line fit to the data. The pressure should be applied at a set rate</w:t>
             </w:r>
@@ -3361,191 +3911,464 @@
       </w:tr>
     </w:tbl>
     <w:p/>
+    <w:p/>
     <w:p>
       <w:pPr>
         <w:pStyle w:val="Heading2"/>
       </w:pPr>
-      <w:bookmarkStart w:id="15" w:name="_Toc121754515"/>
+      <w:bookmarkStart w:id="18" w:name="_Toc121921891"/>
       <w:r>
         <w:t>False Nearest Neighbor</w:t>
       </w:r>
-      <w:bookmarkEnd w:id="15"/>
+      <w:bookmarkEnd w:id="18"/>
     </w:p>
     <w:p/>
     <w:p>
       <w:pPr>
         <w:pStyle w:val="Heading2"/>
       </w:pPr>
-      <w:bookmarkStart w:id="16" w:name="_Toc121754516"/>
+      <w:bookmarkStart w:id="19" w:name="_Toc121921892"/>
       <w:r>
         <w:t>Recurrence Quantification Analysis</w:t>
       </w:r>
-      <w:bookmarkEnd w:id="16"/>
+      <w:bookmarkEnd w:id="19"/>
     </w:p>
     <w:p/>
     <w:p>
       <w:pPr>
         <w:pStyle w:val="Heading2"/>
       </w:pPr>
-      <w:bookmarkStart w:id="17" w:name="_Toc121754517"/>
+      <w:bookmarkStart w:id="20" w:name="_Toc121921893"/>
       <w:r>
         <w:t>Time Lag</w:t>
       </w:r>
-      <w:bookmarkEnd w:id="17"/>
+      <w:bookmarkEnd w:id="20"/>
     </w:p>
     <w:p/>
     <w:p>
       <w:pPr>
         <w:pStyle w:val="Heading1"/>
       </w:pPr>
-      <w:bookmarkStart w:id="18" w:name="_Toc121754518"/>
+      <w:bookmarkStart w:id="21" w:name="_Toc121921894"/>
       <w:r>
         <w:t>Loading Data into BAR</w:t>
       </w:r>
-      <w:bookmarkEnd w:id="18"/>
+      <w:bookmarkEnd w:id="21"/>
     </w:p>
     <w:p/>
     <w:p>
       <w:pPr>
         <w:pStyle w:val="Heading3"/>
       </w:pPr>
-      <w:bookmarkStart w:id="19" w:name="_Toc121754519"/>
+      <w:bookmarkStart w:id="22" w:name="_Toc121921895"/>
       <w:r>
         <w:t>Overview</w:t>
       </w:r>
-      <w:bookmarkEnd w:id="19"/>
+      <w:bookmarkEnd w:id="22"/>
     </w:p>
     <w:p/>
     <w:p>
       <w:pPr>
         <w:pStyle w:val="Heading1"/>
       </w:pPr>
-      <w:bookmarkStart w:id="20" w:name="_Toc121754520"/>
+      <w:bookmarkStart w:id="23" w:name="_Toc121921896"/>
       <w:r>
         <w:t>Process Modules</w:t>
       </w:r>
-      <w:bookmarkEnd w:id="20"/>
+      <w:bookmarkEnd w:id="23"/>
     </w:p>
     <w:p/>
     <w:p>
       <w:pPr>
         <w:pStyle w:val="Heading3"/>
       </w:pPr>
-      <w:bookmarkStart w:id="21" w:name="_Toc121754521"/>
+      <w:bookmarkStart w:id="24" w:name="_Toc121921897"/>
       <w:r>
         <w:t>Groupings</w:t>
       </w:r>
-      <w:bookmarkEnd w:id="21"/>
+      <w:bookmarkEnd w:id="24"/>
     </w:p>
     <w:p/>
     <w:p>
       <w:pPr>
         <w:pStyle w:val="Heading3"/>
       </w:pPr>
-      <w:bookmarkStart w:id="22" w:name="_Toc121754522"/>
-      <w:r>
+      <w:bookmarkStart w:id="25" w:name="_Toc121921898"/>
+      <w:r>
+        <w:lastRenderedPageBreak/>
         <w:t>Merge</w:t>
       </w:r>
-      <w:bookmarkEnd w:id="22"/>
+      <w:bookmarkEnd w:id="25"/>
     </w:p>
     <w:p/>
     <w:p>
       <w:pPr>
         <w:pStyle w:val="Heading3"/>
       </w:pPr>
-      <w:bookmarkStart w:id="23" w:name="_Toc121754523"/>
+      <w:bookmarkStart w:id="26" w:name="_Toc121921899"/>
       <w:r>
         <w:t>Segment</w:t>
       </w:r>
-      <w:bookmarkEnd w:id="23"/>
+      <w:bookmarkEnd w:id="26"/>
     </w:p>
     <w:p/>
     <w:p>
       <w:pPr>
         <w:pStyle w:val="Heading3"/>
       </w:pPr>
-      <w:bookmarkStart w:id="24" w:name="_Toc121754524"/>
+      <w:bookmarkStart w:id="27" w:name="_Toc121921900"/>
       <w:r>
         <w:t>Treatment</w:t>
       </w:r>
-      <w:bookmarkEnd w:id="24"/>
+      <w:bookmarkEnd w:id="27"/>
     </w:p>
     <w:p/>
     <w:p>
       <w:pPr>
         <w:pStyle w:val="Heading1"/>
       </w:pPr>
-      <w:bookmarkStart w:id="25" w:name="_Toc121754525"/>
+      <w:bookmarkStart w:id="28" w:name="_Toc121921901"/>
       <w:r>
         <w:t>Review Modules</w:t>
       </w:r>
-      <w:bookmarkEnd w:id="25"/>
+      <w:bookmarkEnd w:id="28"/>
     </w:p>
     <w:p/>
     <w:p>
       <w:pPr>
         <w:pStyle w:val="Heading3"/>
       </w:pPr>
-      <w:bookmarkStart w:id="26" w:name="_Toc121754526"/>
+      <w:bookmarkStart w:id="29" w:name="_Toc121921902"/>
       <w:r>
         <w:t>Raw</w:t>
       </w:r>
-      <w:bookmarkEnd w:id="26"/>
+      <w:bookmarkEnd w:id="29"/>
     </w:p>
     <w:p/>
     <w:p>
       <w:pPr>
         <w:pStyle w:val="Heading3"/>
       </w:pPr>
-      <w:bookmarkStart w:id="27" w:name="_Toc121754527"/>
+      <w:bookmarkStart w:id="30" w:name="_Toc121921903"/>
       <w:r>
         <w:t>False Nearest Neighbor</w:t>
       </w:r>
-      <w:bookmarkEnd w:id="27"/>
+      <w:bookmarkEnd w:id="30"/>
     </w:p>
     <w:p/>
     <w:p>
       <w:pPr>
         <w:pStyle w:val="Heading3"/>
       </w:pPr>
-      <w:bookmarkStart w:id="28" w:name="_Toc121754528"/>
+      <w:bookmarkStart w:id="31" w:name="_Toc121921904"/>
       <w:r>
         <w:t>Recurrence Quantification Analysis</w:t>
       </w:r>
-      <w:bookmarkEnd w:id="28"/>
+      <w:bookmarkEnd w:id="31"/>
     </w:p>
     <w:p/>
     <w:p>
       <w:pPr>
         <w:pStyle w:val="Heading3"/>
       </w:pPr>
-      <w:bookmarkStart w:id="29" w:name="_Toc121754529"/>
-      <w:r>
-        <w:lastRenderedPageBreak/>
+      <w:bookmarkStart w:id="32" w:name="_Toc121921905"/>
+      <w:r>
         <w:t>Time Lag</w:t>
       </w:r>
-      <w:bookmarkEnd w:id="29"/>
+      <w:bookmarkEnd w:id="32"/>
     </w:p>
     <w:p/>
     <w:p>
       <w:pPr>
         <w:pStyle w:val="Heading1"/>
       </w:pPr>
-      <w:bookmarkStart w:id="30" w:name="_Toc121754530"/>
+      <w:bookmarkStart w:id="33" w:name="_Toc121921906"/>
       <w:r>
         <w:t>Quality Review</w:t>
       </w:r>
-      <w:bookmarkEnd w:id="30"/>
+      <w:bookmarkEnd w:id="33"/>
     </w:p>
     <w:p/>
     <w:p>
       <w:pPr>
         <w:pStyle w:val="Heading1"/>
       </w:pPr>
+      <w:bookmarkStart w:id="34" w:name="_Toc121921907"/>
       <w:r>
         <w:t>Appendix A Data Types</w:t>
       </w:r>
-    </w:p>
+      <w:bookmarkEnd w:id="34"/>
+    </w:p>
+    <w:tbl>
+      <w:tblPr>
+        <w:tblStyle w:val="TableGrid"/>
+        <w:tblW w:w="0" w:type="auto"/>
+        <w:tblLook w:val="04A0" w:firstRow="1" w:lastRow="0" w:firstColumn="1" w:lastColumn="0" w:noHBand="0" w:noVBand="1"/>
+      </w:tblPr>
+      <w:tblGrid>
+        <w:gridCol w:w="1435"/>
+        <w:gridCol w:w="1980"/>
+        <w:gridCol w:w="5935"/>
+      </w:tblGrid>
+      <w:tr>
+        <w:tc>
+          <w:tcPr>
+            <w:tcW w:w="1435" w:type="dxa"/>
+          </w:tcPr>
+          <w:p>
+            <w:r>
+              <w:t>File Type</w:t>
+            </w:r>
+          </w:p>
+        </w:tc>
+        <w:tc>
+          <w:tcPr>
+            <w:tcW w:w="1980" w:type="dxa"/>
+          </w:tcPr>
+          <w:p>
+            <w:r>
+              <w:t>Equipment Type</w:t>
+            </w:r>
+          </w:p>
+        </w:tc>
+        <w:tc>
+          <w:tcPr>
+            <w:tcW w:w="5935" w:type="dxa"/>
+          </w:tcPr>
+          <w:p>
+            <w:r>
+              <w:t>Description</w:t>
+            </w:r>
+          </w:p>
+        </w:tc>
+      </w:tr>
+      <w:tr>
+        <w:tc>
+          <w:tcPr>
+            <w:tcW w:w="1435" w:type="dxa"/>
+          </w:tcPr>
+          <w:p>
+            <w:r>
+              <w:t>m</w:t>
+            </w:r>
+          </w:p>
+        </w:tc>
+        <w:tc>
+          <w:tcPr>
+            <w:tcW w:w="1980" w:type="dxa"/>
+          </w:tcPr>
+          <w:p>
+            <w:r>
+              <w:t>MATLAB</w:t>
+            </w:r>
+          </w:p>
+        </w:tc>
+        <w:tc>
+          <w:tcPr>
+            <w:tcW w:w="5935" w:type="dxa"/>
+          </w:tcPr>
+          <w:p>
+            <w:r>
+              <w:t>These are the scripts used in MATLAB.</w:t>
+            </w:r>
+          </w:p>
+        </w:tc>
+      </w:tr>
+      <w:tr>
+        <w:tc>
+          <w:tcPr>
+            <w:tcW w:w="1435" w:type="dxa"/>
+          </w:tcPr>
+          <w:p>
+            <w:r>
+              <w:t>mlapp</w:t>
+            </w:r>
+          </w:p>
+        </w:tc>
+        <w:tc>
+          <w:tcPr>
+            <w:tcW w:w="1980" w:type="dxa"/>
+          </w:tcPr>
+          <w:p>
+            <w:r>
+              <w:t>MATLAB</w:t>
+            </w:r>
+          </w:p>
+        </w:tc>
+        <w:tc>
+          <w:tcPr>
+            <w:tcW w:w="5935" w:type="dxa"/>
+          </w:tcPr>
+          <w:p>
+            <w:r>
+              <w:t>This is the file type</w:t>
+            </w:r>
+            <w:r>
+              <w:t xml:space="preserve"> of the MATLAB Applications used in App Designer.</w:t>
+            </w:r>
+          </w:p>
+        </w:tc>
+      </w:tr>
+      <w:tr>
+        <w:tc>
+          <w:tcPr>
+            <w:tcW w:w="1435" w:type="dxa"/>
+          </w:tcPr>
+          <w:p>
+            <w:r>
+              <w:t>xlsx</w:t>
+            </w:r>
+          </w:p>
+        </w:tc>
+        <w:tc>
+          <w:tcPr>
+            <w:tcW w:w="1980" w:type="dxa"/>
+          </w:tcPr>
+          <w:p>
+            <w:r>
+              <w:t>Medoc</w:t>
+            </w:r>
+          </w:p>
+        </w:tc>
+        <w:tc>
+          <w:tcPr>
+            <w:tcW w:w="5935" w:type="dxa"/>
+          </w:tcPr>
+          <w:p>
+            <w:pPr>
+              <w:jc w:val="both"/>
+            </w:pPr>
+            <w:r>
+              <w:t>These are Excel files exported from Medoc software. There are very few options or alternate versions but these may vary with the testing equipment</w:t>
+            </w:r>
+            <w:r>
+              <w:t xml:space="preserve"> and Program configuration.</w:t>
+            </w:r>
+          </w:p>
+        </w:tc>
+      </w:tr>
+      <w:tr>
+        <w:tc>
+          <w:tcPr>
+            <w:tcW w:w="1435" w:type="dxa"/>
+          </w:tcPr>
+          <w:p/>
+        </w:tc>
+        <w:tc>
+          <w:tcPr>
+            <w:tcW w:w="1980" w:type="dxa"/>
+          </w:tcPr>
+          <w:p/>
+        </w:tc>
+        <w:tc>
+          <w:tcPr>
+            <w:tcW w:w="5935" w:type="dxa"/>
+          </w:tcPr>
+          <w:p/>
+        </w:tc>
+      </w:tr>
+      <w:tr>
+        <w:tc>
+          <w:tcPr>
+            <w:tcW w:w="1435" w:type="dxa"/>
+          </w:tcPr>
+          <w:p/>
+        </w:tc>
+        <w:tc>
+          <w:tcPr>
+            <w:tcW w:w="1980" w:type="dxa"/>
+          </w:tcPr>
+          <w:p/>
+        </w:tc>
+        <w:tc>
+          <w:tcPr>
+            <w:tcW w:w="5935" w:type="dxa"/>
+          </w:tcPr>
+          <w:p/>
+        </w:tc>
+      </w:tr>
+      <w:tr>
+        <w:tc>
+          <w:tcPr>
+            <w:tcW w:w="1435" w:type="dxa"/>
+          </w:tcPr>
+          <w:p/>
+        </w:tc>
+        <w:tc>
+          <w:tcPr>
+            <w:tcW w:w="1980" w:type="dxa"/>
+          </w:tcPr>
+          <w:p/>
+        </w:tc>
+        <w:tc>
+          <w:tcPr>
+            <w:tcW w:w="5935" w:type="dxa"/>
+          </w:tcPr>
+          <w:p/>
+        </w:tc>
+      </w:tr>
+      <w:tr>
+        <w:tc>
+          <w:tcPr>
+            <w:tcW w:w="1435" w:type="dxa"/>
+          </w:tcPr>
+          <w:p/>
+        </w:tc>
+        <w:tc>
+          <w:tcPr>
+            <w:tcW w:w="1980" w:type="dxa"/>
+          </w:tcPr>
+          <w:p/>
+        </w:tc>
+        <w:tc>
+          <w:tcPr>
+            <w:tcW w:w="5935" w:type="dxa"/>
+          </w:tcPr>
+          <w:p/>
+        </w:tc>
+      </w:tr>
+      <w:tr>
+        <w:tc>
+          <w:tcPr>
+            <w:tcW w:w="1435" w:type="dxa"/>
+          </w:tcPr>
+          <w:p/>
+        </w:tc>
+        <w:tc>
+          <w:tcPr>
+            <w:tcW w:w="1980" w:type="dxa"/>
+          </w:tcPr>
+          <w:p/>
+        </w:tc>
+        <w:tc>
+          <w:tcPr>
+            <w:tcW w:w="5935" w:type="dxa"/>
+          </w:tcPr>
+          <w:p/>
+        </w:tc>
+      </w:tr>
+      <w:tr>
+        <w:tc>
+          <w:tcPr>
+            <w:tcW w:w="1435" w:type="dxa"/>
+          </w:tcPr>
+          <w:p/>
+        </w:tc>
+        <w:tc>
+          <w:tcPr>
+            <w:tcW w:w="1980" w:type="dxa"/>
+          </w:tcPr>
+          <w:p/>
+        </w:tc>
+        <w:tc>
+          <w:tcPr>
+            <w:tcW w:w="5935" w:type="dxa"/>
+          </w:tcPr>
+          <w:p/>
+        </w:tc>
+      </w:tr>
+    </w:tbl>
+    <w:p/>
     <w:sectPr>
       <w:pgSz w:w="12240" w:h="15840"/>
       <w:pgMar w:top="1440" w:right="1440" w:bottom="1440" w:left="1440" w:header="720" w:footer="720" w:gutter="0"/>
@@ -4024,7 +4847,6 @@
   <w:style w:type="character" w:default="1" w:styleId="DefaultParagraphFont">
     <w:name w:val="Default Paragraph Font"/>
     <w:uiPriority w:val="1"/>
-    <w:semiHidden/>
     <w:unhideWhenUsed/>
   </w:style>
   <w:style w:type="table" w:default="1" w:styleId="TableNormal">

</xml_diff>

<commit_message>
Added information to user manual.
Added some load functions after adding their descriptions to Appendix A in the user manual.
</commit_message>
<xml_diff>
--- a/BAR User Manual.docx
+++ b/BAR User Manual.docx
@@ -2684,11 +2684,16 @@
         <w:jc w:val="both"/>
       </w:pPr>
       <w:r>
-        <w:t>The app has a main application called BAR_A</w:t>
+        <w:t xml:space="preserve">The app has a main application called </w:t>
+      </w:r>
+      <w:proofErr w:type="spellStart"/>
+      <w:r>
+        <w:t>BAR_A</w:t>
       </w:r>
       <w:r>
         <w:t>pp</w:t>
       </w:r>
+      <w:proofErr w:type="spellEnd"/>
       <w:r>
         <w:t xml:space="preserve">. </w:t>
       </w:r>
@@ -2707,8 +2712,13 @@
       <w:r>
         <w:t xml:space="preserve">Modules are considered any </w:t>
       </w:r>
-      <w:r>
-        <w:t xml:space="preserve">mlapp- or m-file that is dynamically used by the app. </w:t>
+      <w:proofErr w:type="spellStart"/>
+      <w:r>
+        <w:t>mlapp</w:t>
+      </w:r>
+      <w:proofErr w:type="spellEnd"/>
+      <w:r>
+        <w:t xml:space="preserve">- or m-file that is dynamically used by the app. </w:t>
       </w:r>
       <w:r>
         <w:t xml:space="preserve">Some modules are considered </w:t>
@@ -2719,11 +2729,29 @@
       <w:r>
         <w:t xml:space="preserve"> to the application. These include 1) </w:t>
       </w:r>
+      <w:proofErr w:type="spellStart"/>
       <w:r>
         <w:t>process_Groupings</w:t>
       </w:r>
-      <w:r>
-        <w:t>, 2) process_Merge and 3) review_RAW.</w:t>
+      <w:proofErr w:type="spellEnd"/>
+      <w:r>
+        <w:t xml:space="preserve">, 2) </w:t>
+      </w:r>
+      <w:proofErr w:type="spellStart"/>
+      <w:r>
+        <w:t>process_Merge</w:t>
+      </w:r>
+      <w:proofErr w:type="spellEnd"/>
+      <w:r>
+        <w:t xml:space="preserve"> and 3) </w:t>
+      </w:r>
+      <w:proofErr w:type="spellStart"/>
+      <w:r>
+        <w:t>review_RAW</w:t>
+      </w:r>
+      <w:proofErr w:type="spellEnd"/>
+      <w:r>
+        <w:t>.</w:t>
       </w:r>
       <w:r>
         <w:t xml:space="preserve"> Modules fit into categories </w:t>
@@ -2755,7 +2783,15 @@
         <w:t xml:space="preserve"> but differ in scope and intent. Analysis modules are for complex analyses</w:t>
       </w:r>
       <w:r>
-        <w:t xml:space="preserve"> that are more likely to be other mlapp-files. </w:t>
+        <w:t xml:space="preserve"> that are more likely to be other </w:t>
+      </w:r>
+      <w:proofErr w:type="spellStart"/>
+      <w:r>
+        <w:t>mlapp</w:t>
+      </w:r>
+      <w:proofErr w:type="spellEnd"/>
+      <w:r>
+        <w:t xml:space="preserve">-files. </w:t>
       </w:r>
       <w:r>
         <w:t xml:space="preserve">These modules allow users to perform complex operations with </w:t>
@@ -2820,7 +2856,15 @@
         <w:t xml:space="preserve">that is later used in an Analysis module. </w:t>
       </w:r>
       <w:r>
-        <w:t>Process modules are more general in that they may proceed multiple Analysis Modules, whereas the later is considered an end point.</w:t>
+        <w:t xml:space="preserve">Process modules are more general in that they may proceed multiple Analysis Modules, whereas the </w:t>
+      </w:r>
+      <w:proofErr w:type="spellStart"/>
+      <w:r>
+        <w:t>later</w:t>
+      </w:r>
+      <w:proofErr w:type="spellEnd"/>
+      <w:r>
+        <w:t xml:space="preserve"> is considered an end point.</w:t>
       </w:r>
     </w:p>
     <w:p>
@@ -2831,10 +2875,26 @@
         <w:t>Review modules are meant for data visualization</w:t>
       </w:r>
       <w:r>
-        <w:t>. These modules should be mostly mlapp-files that can dynamically produce general or specific figures of the data.</w:t>
-      </w:r>
-      <w:r>
-        <w:t xml:space="preserve"> For most users the review_RAW.mlapp module it hoped to be sufficient. For most complex analyses there will be a corresponding Review Module that produces specific figures describing the analysis results.</w:t>
+        <w:t xml:space="preserve">. These modules should be mostly </w:t>
+      </w:r>
+      <w:proofErr w:type="spellStart"/>
+      <w:r>
+        <w:t>mlapp</w:t>
+      </w:r>
+      <w:proofErr w:type="spellEnd"/>
+      <w:r>
+        <w:t>-files that can dynamically produce general or specific figures of the data.</w:t>
+      </w:r>
+      <w:r>
+        <w:t xml:space="preserve"> For most users the </w:t>
+      </w:r>
+      <w:proofErr w:type="spellStart"/>
+      <w:r>
+        <w:t>review_RAW.mlapp</w:t>
+      </w:r>
+      <w:proofErr w:type="spellEnd"/>
+      <w:r>
+        <w:t xml:space="preserve"> module it hoped to be sufficient. For most complex analyses there will be a corresponding Review Module that produces specific figures describing the analysis results.</w:t>
       </w:r>
     </w:p>
     <w:p>
@@ -2885,7 +2945,15 @@
         <w:jc w:val="both"/>
       </w:pPr>
       <w:r>
-        <w:t>This section will describe the BAR_App.mlapp file that is central to the BAR App.</w:t>
+        <w:t xml:space="preserve">This section will describe the </w:t>
+      </w:r>
+      <w:proofErr w:type="spellStart"/>
+      <w:r>
+        <w:t>BAR_App.mlapp</w:t>
+      </w:r>
+      <w:proofErr w:type="spellEnd"/>
+      <w:r>
+        <w:t xml:space="preserve"> file that is central to the BAR App.</w:t>
       </w:r>
       <w:r>
         <w:t xml:space="preserve"> It controls the 1) locating and 2) loading of data, 3) processing, 4) analysis, 5) review</w:t>
@@ -2945,7 +3013,15 @@
         <w:t xml:space="preserve"> Export is used as the default target folder when exporting data from the main application. Figures is used</w:t>
       </w:r>
       <w:r>
-        <w:t xml:space="preserve"> by the review_RAW module and by supported modules as a default folder to save figures to. </w:t>
+        <w:t xml:space="preserve"> by the </w:t>
+      </w:r>
+      <w:proofErr w:type="spellStart"/>
+      <w:r>
+        <w:t>review_RAW</w:t>
+      </w:r>
+      <w:proofErr w:type="spellEnd"/>
+      <w:r>
+        <w:t xml:space="preserve"> module and by supported modules as a default folder to save figures to. </w:t>
       </w:r>
       <w:r>
         <w:t xml:space="preserve">Results is used to save intermediate data </w:t>
@@ -3180,7 +3256,15 @@
         <w:t>This analysis will determine what MATLAB products are needed from a selection of m-</w:t>
       </w:r>
       <w:r>
-        <w:t xml:space="preserve"> and mlapp-</w:t>
+        <w:t xml:space="preserve"> and </w:t>
+      </w:r>
+      <w:proofErr w:type="spellStart"/>
+      <w:r>
+        <w:t>mlapp</w:t>
+      </w:r>
+      <w:proofErr w:type="spellEnd"/>
+      <w:r>
+        <w:t>-</w:t>
       </w:r>
       <w:r>
         <w:t>files.</w:t>
@@ -3211,7 +3295,15 @@
         <w:t xml:space="preserve"> These would be pro</w:t>
       </w:r>
       <w:r>
-        <w:t>ducts needed to run the BAR_App.mlapp file. Currently only MATLAB 9.11 is required to run the code. The App Designer would be needed to modify the code.</w:t>
+        <w:t xml:space="preserve">ducts needed to run the </w:t>
+      </w:r>
+      <w:proofErr w:type="spellStart"/>
+      <w:r>
+        <w:t>BAR_App.mlapp</w:t>
+      </w:r>
+      <w:proofErr w:type="spellEnd"/>
+      <w:r>
+        <w:t xml:space="preserve"> file. Currently only MATLAB 9.11 is required to run the code. The App Designer would be needed to modify the code.</w:t>
       </w:r>
     </w:p>
     <w:p>
@@ -3282,9 +3374,11 @@
             <w:hideMark/>
           </w:tcPr>
           <w:p>
+            <w:proofErr w:type="spellStart"/>
             <w:r>
               <w:t>ProductNumber</w:t>
             </w:r>
+            <w:proofErr w:type="spellEnd"/>
           </w:p>
         </w:tc>
         <w:tc>
@@ -3493,7 +3587,15 @@
         <w:jc w:val="both"/>
       </w:pPr>
       <w:r>
-        <w:t xml:space="preserve">The Quantitative Sensory Testing (QST) module is a single script that processes specific experimental data recorded at the BU MoveLab. </w:t>
+        <w:t xml:space="preserve">The Quantitative Sensory Testing (QST) module is a single script that processes specific experimental data recorded at the BU </w:t>
+      </w:r>
+      <w:proofErr w:type="spellStart"/>
+      <w:r>
+        <w:t>MoveLab</w:t>
+      </w:r>
+      <w:proofErr w:type="spellEnd"/>
+      <w:r>
+        <w:t xml:space="preserve">. </w:t>
       </w:r>
       <w:r>
         <w:t xml:space="preserve">The method itself does not require any user input and allows the results to be collected into a single </w:t>
@@ -3607,9 +3709,11 @@
             <w:pPr>
               <w:jc w:val="center"/>
             </w:pPr>
+            <w:proofErr w:type="spellStart"/>
             <w:r>
               <w:t>sequenceN</w:t>
             </w:r>
+            <w:proofErr w:type="spellEnd"/>
           </w:p>
         </w:tc>
         <w:tc>
@@ -3674,9 +3778,11 @@
             <w:pPr>
               <w:jc w:val="center"/>
             </w:pPr>
+            <w:proofErr w:type="spellStart"/>
             <w:r>
               <w:t>trialN</w:t>
             </w:r>
+            <w:proofErr w:type="spellEnd"/>
           </w:p>
         </w:tc>
         <w:tc>
@@ -3720,9 +3826,11 @@
             <w:pPr>
               <w:jc w:val="center"/>
             </w:pPr>
+            <w:proofErr w:type="spellStart"/>
             <w:r>
               <w:t>valuePeak</w:t>
             </w:r>
+            <w:proofErr w:type="spellEnd"/>
           </w:p>
         </w:tc>
         <w:tc>
@@ -3766,9 +3874,11 @@
             <w:pPr>
               <w:jc w:val="center"/>
             </w:pPr>
+            <w:proofErr w:type="spellStart"/>
             <w:r>
               <w:t>valueEvent</w:t>
             </w:r>
+            <w:proofErr w:type="spellEnd"/>
           </w:p>
         </w:tc>
         <w:tc>
@@ -3812,9 +3922,11 @@
             <w:pPr>
               <w:jc w:val="center"/>
             </w:pPr>
+            <w:proofErr w:type="spellStart"/>
             <w:r>
               <w:t>rSquaredAdjusted</w:t>
             </w:r>
+            <w:proofErr w:type="spellEnd"/>
           </w:p>
         </w:tc>
         <w:tc>
@@ -4148,9 +4260,11 @@
             <w:tcW w:w="1435" w:type="dxa"/>
           </w:tcPr>
           <w:p>
-            <w:r>
-              <w:t>m</w:t>
-            </w:r>
+            <w:proofErr w:type="spellStart"/>
+            <w:r>
+              <w:t>agd</w:t>
+            </w:r>
+            <w:proofErr w:type="spellEnd"/>
           </w:p>
         </w:tc>
         <w:tc>
@@ -4158,9 +4272,11 @@
             <w:tcW w:w="1980" w:type="dxa"/>
           </w:tcPr>
           <w:p>
-            <w:r>
-              <w:t>MATLAB</w:t>
-            </w:r>
+            <w:proofErr w:type="spellStart"/>
+            <w:r>
+              <w:t>Actigraph</w:t>
+            </w:r>
+            <w:proofErr w:type="spellEnd"/>
           </w:p>
         </w:tc>
         <w:tc>
@@ -4168,8 +4284,47 @@
             <w:tcW w:w="5935" w:type="dxa"/>
           </w:tcPr>
           <w:p>
-            <w:r>
-              <w:t>These are the scripts used in MATLAB.</w:t>
+            <w:proofErr w:type="spellStart"/>
+            <w:r>
+              <w:t>Actigraph</w:t>
+            </w:r>
+            <w:proofErr w:type="spellEnd"/>
+            <w:r>
+              <w:t xml:space="preserve"> uses </w:t>
+            </w:r>
+            <w:proofErr w:type="spellStart"/>
+            <w:r>
+              <w:t>agd</w:t>
+            </w:r>
+            <w:proofErr w:type="spellEnd"/>
+            <w:r>
+              <w:t xml:space="preserve">-files </w:t>
+            </w:r>
+            <w:r>
+              <w:t>in much of it</w:t>
+            </w:r>
+            <w:r>
+              <w:t xml:space="preserve">s processing in </w:t>
+            </w:r>
+            <w:proofErr w:type="spellStart"/>
+            <w:r>
+              <w:t>ActiLife</w:t>
+            </w:r>
+            <w:proofErr w:type="spellEnd"/>
+            <w:r>
+              <w:t>. However</w:t>
+            </w:r>
+            <w:r>
+              <w:t>,</w:t>
+            </w:r>
+            <w:r>
+              <w:t xml:space="preserve"> they are not the csv exports </w:t>
+            </w:r>
+            <w:r>
+              <w:t xml:space="preserve">with the results. </w:t>
+            </w:r>
+            <w:r>
+              <w:t>These files are not read by the BAR App but can be copied and moved.</w:t>
             </w:r>
           </w:p>
         </w:tc>
@@ -4181,7 +4336,7 @@
           </w:tcPr>
           <w:p>
             <w:r>
-              <w:t>mlapp</w:t>
+              <w:t>csv</w:t>
             </w:r>
           </w:p>
         </w:tc>
@@ -4190,9 +4345,11 @@
             <w:tcW w:w="1980" w:type="dxa"/>
           </w:tcPr>
           <w:p>
-            <w:r>
-              <w:t>MATLAB</w:t>
-            </w:r>
+            <w:proofErr w:type="spellStart"/>
+            <w:r>
+              <w:t>Delsys</w:t>
+            </w:r>
+            <w:proofErr w:type="spellEnd"/>
           </w:p>
         </w:tc>
         <w:tc>
@@ -4201,10 +4358,42 @@
           </w:tcPr>
           <w:p>
             <w:r>
-              <w:t>This is the file type</w:t>
-            </w:r>
-            <w:r>
-              <w:t xml:space="preserve"> of the MATLAB Applications used in App Designer.</w:t>
+              <w:t xml:space="preserve">These are comma separated values exported from </w:t>
+            </w:r>
+            <w:proofErr w:type="spellStart"/>
+            <w:r>
+              <w:t>Delsys</w:t>
+            </w:r>
+            <w:proofErr w:type="spellEnd"/>
+            <w:r>
+              <w:t xml:space="preserve"> using the </w:t>
+            </w:r>
+            <w:proofErr w:type="spellStart"/>
+            <w:r>
+              <w:t>Delsys</w:t>
+            </w:r>
+            <w:proofErr w:type="spellEnd"/>
+            <w:r>
+              <w:t xml:space="preserve"> File Utility. When exporting data it is required the option to include headers is checked.</w:t>
+            </w:r>
+            <w:r>
+              <w:t xml:space="preserve"> </w:t>
+            </w:r>
+            <w:proofErr w:type="spellStart"/>
+            <w:r>
+              <w:t>Delsys</w:t>
+            </w:r>
+            <w:proofErr w:type="spellEnd"/>
+            <w:r>
+              <w:t xml:space="preserve"> has a number of sensor and file types so this code may not work for all csv-</w:t>
+            </w:r>
+            <w:proofErr w:type="spellStart"/>
+            <w:r>
+              <w:t>Delsys</w:t>
+            </w:r>
+            <w:proofErr w:type="spellEnd"/>
+            <w:r>
+              <w:t xml:space="preserve"> files.</w:t>
             </w:r>
           </w:p>
         </w:tc>
@@ -4216,6 +4405,191 @@
           </w:tcPr>
           <w:p>
             <w:r>
+              <w:t>csv</w:t>
+            </w:r>
+          </w:p>
+        </w:tc>
+        <w:tc>
+          <w:tcPr>
+            <w:tcW w:w="1980" w:type="dxa"/>
+          </w:tcPr>
+          <w:p>
+            <w:proofErr w:type="spellStart"/>
+            <w:r>
+              <w:t>Actigraph</w:t>
+            </w:r>
+            <w:proofErr w:type="spellEnd"/>
+          </w:p>
+        </w:tc>
+        <w:tc>
+          <w:tcPr>
+            <w:tcW w:w="5935" w:type="dxa"/>
+          </w:tcPr>
+          <w:p>
+            <w:r>
+              <w:t xml:space="preserve">These are the csv exports from </w:t>
+            </w:r>
+            <w:proofErr w:type="spellStart"/>
+            <w:r>
+              <w:t>Actigraph</w:t>
+            </w:r>
+            <w:proofErr w:type="spellEnd"/>
+            <w:r>
+              <w:t xml:space="preserve"> </w:t>
+            </w:r>
+            <w:proofErr w:type="spellStart"/>
+            <w:r>
+              <w:t>ActiLife</w:t>
+            </w:r>
+            <w:proofErr w:type="spellEnd"/>
+            <w:r>
+              <w:t xml:space="preserve">. It does include </w:t>
+            </w:r>
+            <w:r>
+              <w:t xml:space="preserve">the spreadsheet exports called: </w:t>
+            </w:r>
+            <w:proofErr w:type="spellStart"/>
+            <w:r>
+              <w:t>DailyDetailed</w:t>
+            </w:r>
+            <w:proofErr w:type="spellEnd"/>
+            <w:r>
+              <w:t xml:space="preserve">, </w:t>
+            </w:r>
+            <w:proofErr w:type="spellStart"/>
+            <w:r>
+              <w:t>DailyTotals</w:t>
+            </w:r>
+            <w:proofErr w:type="spellEnd"/>
+            <w:r>
+              <w:t xml:space="preserve">, </w:t>
+            </w:r>
+            <w:proofErr w:type="spellStart"/>
+            <w:r>
+              <w:t>HourlyDetailed</w:t>
+            </w:r>
+            <w:proofErr w:type="spellEnd"/>
+            <w:r>
+              <w:t xml:space="preserve">, </w:t>
+            </w:r>
+            <w:proofErr w:type="spellStart"/>
+            <w:r>
+              <w:t>HourlyTotals</w:t>
+            </w:r>
+            <w:proofErr w:type="spellEnd"/>
+            <w:r>
+              <w:t xml:space="preserve">, </w:t>
+            </w:r>
+            <w:proofErr w:type="spellStart"/>
+            <w:r>
+              <w:t>SedentaryAnalysis</w:t>
+            </w:r>
+            <w:proofErr w:type="spellEnd"/>
+            <w:r>
+              <w:t xml:space="preserve">, </w:t>
+            </w:r>
+            <w:proofErr w:type="spellStart"/>
+            <w:r>
+              <w:t>SleepScores</w:t>
+            </w:r>
+            <w:proofErr w:type="spellEnd"/>
+            <w:r>
+              <w:t xml:space="preserve"> and </w:t>
+            </w:r>
+            <w:proofErr w:type="spellStart"/>
+            <w:r>
+              <w:t>WearTimeValidation</w:t>
+            </w:r>
+            <w:proofErr w:type="spellEnd"/>
+            <w:r>
+              <w:t>. It does not include</w:t>
+            </w:r>
+            <w:r>
+              <w:t xml:space="preserve"> the </w:t>
+            </w:r>
+            <w:r>
+              <w:t>Variables spreadsheet.</w:t>
+            </w:r>
+          </w:p>
+        </w:tc>
+      </w:tr>
+      <w:tr>
+        <w:tc>
+          <w:tcPr>
+            <w:tcW w:w="1435" w:type="dxa"/>
+          </w:tcPr>
+          <w:p>
+            <w:r>
+              <w:t>m</w:t>
+            </w:r>
+          </w:p>
+        </w:tc>
+        <w:tc>
+          <w:tcPr>
+            <w:tcW w:w="1980" w:type="dxa"/>
+          </w:tcPr>
+          <w:p>
+            <w:r>
+              <w:t>MATLAB</w:t>
+            </w:r>
+          </w:p>
+        </w:tc>
+        <w:tc>
+          <w:tcPr>
+            <w:tcW w:w="5935" w:type="dxa"/>
+          </w:tcPr>
+          <w:p>
+            <w:r>
+              <w:t>These are the scripts used in MATLAB.</w:t>
+            </w:r>
+          </w:p>
+        </w:tc>
+      </w:tr>
+      <w:tr>
+        <w:tc>
+          <w:tcPr>
+            <w:tcW w:w="1435" w:type="dxa"/>
+          </w:tcPr>
+          <w:p>
+            <w:proofErr w:type="spellStart"/>
+            <w:r>
+              <w:t>mlapp</w:t>
+            </w:r>
+            <w:proofErr w:type="spellEnd"/>
+          </w:p>
+        </w:tc>
+        <w:tc>
+          <w:tcPr>
+            <w:tcW w:w="1980" w:type="dxa"/>
+          </w:tcPr>
+          <w:p>
+            <w:r>
+              <w:t>MATLAB</w:t>
+            </w:r>
+          </w:p>
+        </w:tc>
+        <w:tc>
+          <w:tcPr>
+            <w:tcW w:w="5935" w:type="dxa"/>
+          </w:tcPr>
+          <w:p>
+            <w:r>
+              <w:t>This is the file type</w:t>
+            </w:r>
+            <w:r>
+              <w:t xml:space="preserve"> of the MATLAB Applications used in App Designer.</w:t>
+            </w:r>
+          </w:p>
+        </w:tc>
+      </w:tr>
+      <w:tr>
+        <w:tc>
+          <w:tcPr>
+            <w:tcW w:w="1435" w:type="dxa"/>
+          </w:tcPr>
+          <w:p>
+            <w:r>
+              <w:lastRenderedPageBreak/>
               <w:t>xlsx</w:t>
             </w:r>
           </w:p>
@@ -4847,6 +5221,7 @@
   <w:style w:type="character" w:default="1" w:styleId="DefaultParagraphFont">
     <w:name w:val="Default Paragraph Font"/>
     <w:uiPriority w:val="1"/>
+    <w:semiHidden/>
     <w:unhideWhenUsed/>
   </w:style>
   <w:style w:type="table" w:default="1" w:styleId="TableNormal">

</xml_diff>